<commit_message>
Resume Comptabilite RRR Escompte
</commit_message>
<xml_diff>
--- a/teaching/comptabilite/01-Resume-RRR-Escompte.docx
+++ b/teaching/comptabilite/01-Resume-RRR-Escompte.docx
@@ -2393,13 +2393,6 @@
         </w:rPr>
         <w:t>Achat</w:t>
       </w:r>
-    </w:p>
-    <w:p>
-      <w:pPr>
-        <w:rPr>
-          <w:lang w:val="fr-FR"/>
-        </w:rPr>
-      </w:pPr>
     </w:p>
     <w:p>
       <w:pPr>
@@ -4333,13 +4326,6 @@
         </w:tc>
       </w:tr>
     </w:tbl>
-    <w:p>
-      <w:pPr>
-        <w:rPr>
-          <w:lang w:val="fr-FR"/>
-        </w:rPr>
-      </w:pPr>
-    </w:p>
     <w:p>
       <w:pPr>
         <w:rPr>
@@ -4806,6 +4792,33 @@
       <w:contextualSpacing/>
     </w:pPr>
   </w:style>
+  <w:style w:type="paragraph" w:styleId="BalloonText">
+    <w:name w:val="Balloon Text"/>
+    <w:basedOn w:val="Normal"/>
+    <w:link w:val="BalloonTextChar"/>
+    <w:uiPriority w:val="99"/>
+    <w:semiHidden/>
+    <w:unhideWhenUsed/>
+    <w:rsid w:val="00C31DF2"/>
+    <w:rPr>
+      <w:rFonts w:ascii="Times New Roman" w:hAnsi="Times New Roman" w:cs="Times New Roman"/>
+      <w:sz w:val="18"/>
+      <w:szCs w:val="18"/>
+    </w:rPr>
+  </w:style>
+  <w:style w:type="character" w:customStyle="1" w:styleId="BalloonTextChar">
+    <w:name w:val="Balloon Text Char"/>
+    <w:basedOn w:val="DefaultParagraphFont"/>
+    <w:link w:val="BalloonText"/>
+    <w:uiPriority w:val="99"/>
+    <w:semiHidden/>
+    <w:rsid w:val="00C31DF2"/>
+    <w:rPr>
+      <w:rFonts w:ascii="Times New Roman" w:hAnsi="Times New Roman" w:cs="Times New Roman"/>
+      <w:sz w:val="18"/>
+      <w:szCs w:val="18"/>
+    </w:rPr>
+  </w:style>
 </w:styles>
 </file>
 

</xml_diff>

<commit_message>
Resume: RRR, Escompte, CORRECTED
</commit_message>
<xml_diff>
--- a/teaching/comptabilite/01-Resume-RRR-Escompte.docx
+++ b/teaching/comptabilite/01-Resume-RRR-Escompte.docx
@@ -73,10 +73,11 @@
         <w:tblLook w:val="04A0" w:firstRow="1" w:lastRow="0" w:firstColumn="1" w:lastColumn="0" w:noHBand="0" w:noVBand="1"/>
       </w:tblPr>
       <w:tblGrid>
-        <w:gridCol w:w="1418"/>
-        <w:gridCol w:w="3162"/>
-        <w:gridCol w:w="2223"/>
-        <w:gridCol w:w="2223"/>
+        <w:gridCol w:w="1278"/>
+        <w:gridCol w:w="2692"/>
+        <w:gridCol w:w="1766"/>
+        <w:gridCol w:w="1661"/>
+        <w:gridCol w:w="1629"/>
       </w:tblGrid>
       <w:tr>
         <w:trPr>
@@ -84,37 +85,37 @@
         </w:trPr>
         <w:tc>
           <w:tcPr>
-            <w:tcW w:w="1418" w:type="dxa"/>
-            <w:tcBorders>
-              <w:bottom w:val="single" w:sz="4" w:space="0" w:color="auto"/>
-            </w:tcBorders>
-          </w:tcPr>
-          <w:p>
-            <w:pPr>
-              <w:rPr>
-                <w:lang w:val="fr-FR"/>
-              </w:rPr>
-            </w:pPr>
-          </w:p>
-        </w:tc>
-        <w:tc>
-          <w:tcPr>
-            <w:tcW w:w="3162" w:type="dxa"/>
-            <w:tcBorders>
-              <w:bottom w:val="single" w:sz="4" w:space="0" w:color="auto"/>
-            </w:tcBorders>
-          </w:tcPr>
-          <w:p>
-            <w:pPr>
-              <w:rPr>
-                <w:lang w:val="fr-FR"/>
-              </w:rPr>
-            </w:pPr>
-          </w:p>
-        </w:tc>
-        <w:tc>
-          <w:tcPr>
-            <w:tcW w:w="2223" w:type="dxa"/>
+            <w:tcW w:w="1278" w:type="dxa"/>
+            <w:tcBorders>
+              <w:bottom w:val="single" w:sz="4" w:space="0" w:color="auto"/>
+            </w:tcBorders>
+          </w:tcPr>
+          <w:p>
+            <w:pPr>
+              <w:rPr>
+                <w:lang w:val="fr-FR"/>
+              </w:rPr>
+            </w:pPr>
+          </w:p>
+        </w:tc>
+        <w:tc>
+          <w:tcPr>
+            <w:tcW w:w="2692" w:type="dxa"/>
+            <w:tcBorders>
+              <w:bottom w:val="single" w:sz="4" w:space="0" w:color="auto"/>
+            </w:tcBorders>
+          </w:tcPr>
+          <w:p>
+            <w:pPr>
+              <w:rPr>
+                <w:lang w:val="fr-FR"/>
+              </w:rPr>
+            </w:pPr>
+          </w:p>
+        </w:tc>
+        <w:tc>
+          <w:tcPr>
+            <w:tcW w:w="1766" w:type="dxa"/>
           </w:tcPr>
           <w:p>
             <w:pPr>
@@ -137,7 +138,22 @@
         </w:tc>
         <w:tc>
           <w:tcPr>
-            <w:tcW w:w="2223" w:type="dxa"/>
+            <w:tcW w:w="1661" w:type="dxa"/>
+            <w:tcBorders>
+              <w:bottom w:val="single" w:sz="4" w:space="0" w:color="auto"/>
+            </w:tcBorders>
+          </w:tcPr>
+          <w:p>
+            <w:pPr>
+              <w:rPr>
+                <w:lang w:val="fr-FR"/>
+              </w:rPr>
+            </w:pPr>
+          </w:p>
+        </w:tc>
+        <w:tc>
+          <w:tcPr>
+            <w:tcW w:w="1629" w:type="dxa"/>
             <w:tcBorders>
               <w:bottom w:val="single" w:sz="4" w:space="0" w:color="auto"/>
             </w:tcBorders>
@@ -157,7 +173,7 @@
         </w:trPr>
         <w:tc>
           <w:tcPr>
-            <w:tcW w:w="1418" w:type="dxa"/>
+            <w:tcW w:w="1278" w:type="dxa"/>
             <w:tcBorders>
               <w:top w:val="single" w:sz="4" w:space="0" w:color="auto"/>
             </w:tcBorders>
@@ -172,7 +188,7 @@
         </w:tc>
         <w:tc>
           <w:tcPr>
-            <w:tcW w:w="3162" w:type="dxa"/>
+            <w:tcW w:w="2692" w:type="dxa"/>
             <w:tcBorders>
               <w:top w:val="single" w:sz="4" w:space="0" w:color="auto"/>
             </w:tcBorders>
@@ -187,19 +203,34 @@
         </w:tc>
         <w:tc>
           <w:tcPr>
-            <w:tcW w:w="2223" w:type="dxa"/>
-          </w:tcPr>
-          <w:p>
-            <w:pPr>
-              <w:rPr>
-                <w:lang w:val="fr-FR"/>
-              </w:rPr>
-            </w:pPr>
-          </w:p>
-        </w:tc>
-        <w:tc>
-          <w:tcPr>
-            <w:tcW w:w="2223" w:type="dxa"/>
+            <w:tcW w:w="1766" w:type="dxa"/>
+          </w:tcPr>
+          <w:p>
+            <w:pPr>
+              <w:rPr>
+                <w:lang w:val="fr-FR"/>
+              </w:rPr>
+            </w:pPr>
+          </w:p>
+        </w:tc>
+        <w:tc>
+          <w:tcPr>
+            <w:tcW w:w="1661" w:type="dxa"/>
+            <w:tcBorders>
+              <w:top w:val="single" w:sz="4" w:space="0" w:color="auto"/>
+            </w:tcBorders>
+          </w:tcPr>
+          <w:p>
+            <w:pPr>
+              <w:rPr>
+                <w:lang w:val="fr-FR"/>
+              </w:rPr>
+            </w:pPr>
+          </w:p>
+        </w:tc>
+        <w:tc>
+          <w:tcPr>
+            <w:tcW w:w="1629" w:type="dxa"/>
             <w:tcBorders>
               <w:top w:val="single" w:sz="4" w:space="0" w:color="auto"/>
             </w:tcBorders>
@@ -216,7 +247,7 @@
       <w:tr>
         <w:tc>
           <w:tcPr>
-            <w:tcW w:w="1418" w:type="dxa"/>
+            <w:tcW w:w="1278" w:type="dxa"/>
           </w:tcPr>
           <w:p>
             <w:pPr>
@@ -234,7 +265,7 @@
         </w:tc>
         <w:tc>
           <w:tcPr>
-            <w:tcW w:w="3162" w:type="dxa"/>
+            <w:tcW w:w="2692" w:type="dxa"/>
           </w:tcPr>
           <w:p>
             <w:pPr>
@@ -252,19 +283,19 @@
         </w:tc>
         <w:tc>
           <w:tcPr>
-            <w:tcW w:w="2223" w:type="dxa"/>
-          </w:tcPr>
-          <w:p>
-            <w:pPr>
-              <w:rPr>
-                <w:lang w:val="fr-FR"/>
-              </w:rPr>
-            </w:pPr>
-          </w:p>
-        </w:tc>
-        <w:tc>
-          <w:tcPr>
-            <w:tcW w:w="2223" w:type="dxa"/>
+            <w:tcW w:w="1766" w:type="dxa"/>
+          </w:tcPr>
+          <w:p>
+            <w:pPr>
+              <w:rPr>
+                <w:lang w:val="fr-FR"/>
+              </w:rPr>
+            </w:pPr>
+          </w:p>
+        </w:tc>
+        <w:tc>
+          <w:tcPr>
+            <w:tcW w:w="1661" w:type="dxa"/>
           </w:tcPr>
           <w:p>
             <w:pPr>
@@ -279,13 +310,26 @@
               </w:rPr>
               <w:sym w:font="Symbol" w:char="F0B7"/>
             </w:r>
+          </w:p>
+        </w:tc>
+        <w:tc>
+          <w:tcPr>
+            <w:tcW w:w="1629" w:type="dxa"/>
+          </w:tcPr>
+          <w:p>
+            <w:pPr>
+              <w:jc w:val="center"/>
+              <w:rPr>
+                <w:lang w:val="fr-FR"/>
+              </w:rPr>
+            </w:pPr>
           </w:p>
         </w:tc>
       </w:tr>
       <w:tr>
         <w:tc>
           <w:tcPr>
-            <w:tcW w:w="1418" w:type="dxa"/>
+            <w:tcW w:w="1278" w:type="dxa"/>
           </w:tcPr>
           <w:p>
             <w:pPr>
@@ -303,7 +347,7 @@
         </w:tc>
         <w:tc>
           <w:tcPr>
-            <w:tcW w:w="3162" w:type="dxa"/>
+            <w:tcW w:w="2692" w:type="dxa"/>
           </w:tcPr>
           <w:p>
             <w:pPr>
@@ -321,19 +365,19 @@
         </w:tc>
         <w:tc>
           <w:tcPr>
-            <w:tcW w:w="2223" w:type="dxa"/>
-          </w:tcPr>
-          <w:p>
-            <w:pPr>
-              <w:rPr>
-                <w:lang w:val="fr-FR"/>
-              </w:rPr>
-            </w:pPr>
-          </w:p>
-        </w:tc>
-        <w:tc>
-          <w:tcPr>
-            <w:tcW w:w="2223" w:type="dxa"/>
+            <w:tcW w:w="1766" w:type="dxa"/>
+          </w:tcPr>
+          <w:p>
+            <w:pPr>
+              <w:rPr>
+                <w:lang w:val="fr-FR"/>
+              </w:rPr>
+            </w:pPr>
+          </w:p>
+        </w:tc>
+        <w:tc>
+          <w:tcPr>
+            <w:tcW w:w="1661" w:type="dxa"/>
           </w:tcPr>
           <w:p>
             <w:pPr>
@@ -348,13 +392,26 @@
               </w:rPr>
               <w:sym w:font="Symbol" w:char="F0B7"/>
             </w:r>
+          </w:p>
+        </w:tc>
+        <w:tc>
+          <w:tcPr>
+            <w:tcW w:w="1629" w:type="dxa"/>
+          </w:tcPr>
+          <w:p>
+            <w:pPr>
+              <w:jc w:val="center"/>
+              <w:rPr>
+                <w:lang w:val="fr-FR"/>
+              </w:rPr>
+            </w:pPr>
           </w:p>
         </w:tc>
       </w:tr>
       <w:tr>
         <w:tc>
           <w:tcPr>
-            <w:tcW w:w="1418" w:type="dxa"/>
+            <w:tcW w:w="1278" w:type="dxa"/>
           </w:tcPr>
           <w:p>
             <w:pPr>
@@ -372,7 +429,7 @@
         </w:tc>
         <w:tc>
           <w:tcPr>
-            <w:tcW w:w="3162" w:type="dxa"/>
+            <w:tcW w:w="2692" w:type="dxa"/>
           </w:tcPr>
           <w:p>
             <w:pPr>
@@ -404,19 +461,32 @@
         </w:tc>
         <w:tc>
           <w:tcPr>
-            <w:tcW w:w="2223" w:type="dxa"/>
-          </w:tcPr>
-          <w:p>
-            <w:pPr>
-              <w:rPr>
-                <w:lang w:val="fr-FR"/>
-              </w:rPr>
-            </w:pPr>
-          </w:p>
-        </w:tc>
-        <w:tc>
-          <w:tcPr>
-            <w:tcW w:w="2223" w:type="dxa"/>
+            <w:tcW w:w="1766" w:type="dxa"/>
+          </w:tcPr>
+          <w:p>
+            <w:pPr>
+              <w:rPr>
+                <w:lang w:val="fr-FR"/>
+              </w:rPr>
+            </w:pPr>
+          </w:p>
+        </w:tc>
+        <w:tc>
+          <w:tcPr>
+            <w:tcW w:w="1661" w:type="dxa"/>
+          </w:tcPr>
+          <w:p>
+            <w:pPr>
+              <w:jc w:val="center"/>
+              <w:rPr>
+                <w:lang w:val="fr-FR"/>
+              </w:rPr>
+            </w:pPr>
+          </w:p>
+        </w:tc>
+        <w:tc>
+          <w:tcPr>
+            <w:tcW w:w="1629" w:type="dxa"/>
           </w:tcPr>
           <w:p>
             <w:pPr>
@@ -437,19 +507,19 @@
       <w:tr>
         <w:tc>
           <w:tcPr>
-            <w:tcW w:w="1418" w:type="dxa"/>
-          </w:tcPr>
-          <w:p>
-            <w:pPr>
-              <w:rPr>
-                <w:lang w:val="fr-FR"/>
-              </w:rPr>
-            </w:pPr>
-          </w:p>
-        </w:tc>
-        <w:tc>
-          <w:tcPr>
-            <w:tcW w:w="3162" w:type="dxa"/>
+            <w:tcW w:w="1278" w:type="dxa"/>
+          </w:tcPr>
+          <w:p>
+            <w:pPr>
+              <w:rPr>
+                <w:lang w:val="fr-FR"/>
+              </w:rPr>
+            </w:pPr>
+          </w:p>
+        </w:tc>
+        <w:tc>
+          <w:tcPr>
+            <w:tcW w:w="2692" w:type="dxa"/>
           </w:tcPr>
           <w:p>
             <w:pPr>
@@ -469,19 +539,31 @@
         </w:tc>
         <w:tc>
           <w:tcPr>
-            <w:tcW w:w="2223" w:type="dxa"/>
-          </w:tcPr>
-          <w:p>
-            <w:pPr>
-              <w:rPr>
-                <w:lang w:val="fr-FR"/>
-              </w:rPr>
-            </w:pPr>
-          </w:p>
-        </w:tc>
-        <w:tc>
-          <w:tcPr>
-            <w:tcW w:w="2223" w:type="dxa"/>
+            <w:tcW w:w="1766" w:type="dxa"/>
+          </w:tcPr>
+          <w:p>
+            <w:pPr>
+              <w:rPr>
+                <w:lang w:val="fr-FR"/>
+              </w:rPr>
+            </w:pPr>
+          </w:p>
+        </w:tc>
+        <w:tc>
+          <w:tcPr>
+            <w:tcW w:w="1661" w:type="dxa"/>
+          </w:tcPr>
+          <w:p>
+            <w:pPr>
+              <w:rPr>
+                <w:lang w:val="fr-FR"/>
+              </w:rPr>
+            </w:pPr>
+          </w:p>
+        </w:tc>
+        <w:tc>
+          <w:tcPr>
+            <w:tcW w:w="1629" w:type="dxa"/>
           </w:tcPr>
           <w:p>
             <w:pPr>
@@ -495,22 +577,22 @@
       <w:tr>
         <w:tc>
           <w:tcPr>
-            <w:tcW w:w="1418" w:type="dxa"/>
-            <w:tcBorders>
-              <w:bottom w:val="single" w:sz="4" w:space="0" w:color="auto"/>
-            </w:tcBorders>
-          </w:tcPr>
-          <w:p>
-            <w:pPr>
-              <w:rPr>
-                <w:lang w:val="fr-FR"/>
-              </w:rPr>
-            </w:pPr>
-          </w:p>
-        </w:tc>
-        <w:tc>
-          <w:tcPr>
-            <w:tcW w:w="3162" w:type="dxa"/>
+            <w:tcW w:w="1278" w:type="dxa"/>
+            <w:tcBorders>
+              <w:bottom w:val="single" w:sz="4" w:space="0" w:color="auto"/>
+            </w:tcBorders>
+          </w:tcPr>
+          <w:p>
+            <w:pPr>
+              <w:rPr>
+                <w:lang w:val="fr-FR"/>
+              </w:rPr>
+            </w:pPr>
+          </w:p>
+        </w:tc>
+        <w:tc>
+          <w:tcPr>
+            <w:tcW w:w="2692" w:type="dxa"/>
             <w:tcBorders>
               <w:bottom w:val="single" w:sz="4" w:space="0" w:color="auto"/>
             </w:tcBorders>
@@ -527,22 +609,37 @@
         </w:tc>
         <w:tc>
           <w:tcPr>
-            <w:tcW w:w="2223" w:type="dxa"/>
-            <w:tcBorders>
-              <w:bottom w:val="single" w:sz="4" w:space="0" w:color="auto"/>
-            </w:tcBorders>
-          </w:tcPr>
-          <w:p>
-            <w:pPr>
-              <w:rPr>
-                <w:lang w:val="fr-FR"/>
-              </w:rPr>
-            </w:pPr>
-          </w:p>
-        </w:tc>
-        <w:tc>
-          <w:tcPr>
-            <w:tcW w:w="2223" w:type="dxa"/>
+            <w:tcW w:w="1766" w:type="dxa"/>
+            <w:tcBorders>
+              <w:bottom w:val="single" w:sz="4" w:space="0" w:color="auto"/>
+            </w:tcBorders>
+          </w:tcPr>
+          <w:p>
+            <w:pPr>
+              <w:rPr>
+                <w:lang w:val="fr-FR"/>
+              </w:rPr>
+            </w:pPr>
+          </w:p>
+        </w:tc>
+        <w:tc>
+          <w:tcPr>
+            <w:tcW w:w="1661" w:type="dxa"/>
+            <w:tcBorders>
+              <w:bottom w:val="single" w:sz="4" w:space="0" w:color="auto"/>
+            </w:tcBorders>
+          </w:tcPr>
+          <w:p>
+            <w:pPr>
+              <w:rPr>
+                <w:lang w:val="fr-FR"/>
+              </w:rPr>
+            </w:pPr>
+          </w:p>
+        </w:tc>
+        <w:tc>
+          <w:tcPr>
+            <w:tcW w:w="1629" w:type="dxa"/>
             <w:tcBorders>
               <w:bottom w:val="single" w:sz="4" w:space="0" w:color="auto"/>
             </w:tcBorders>
@@ -640,10 +737,11 @@
         <w:tblLook w:val="04A0" w:firstRow="1" w:lastRow="0" w:firstColumn="1" w:lastColumn="0" w:noHBand="0" w:noVBand="1"/>
       </w:tblPr>
       <w:tblGrid>
-        <w:gridCol w:w="1418"/>
-        <w:gridCol w:w="3402"/>
-        <w:gridCol w:w="1983"/>
-        <w:gridCol w:w="2223"/>
+        <w:gridCol w:w="1248"/>
+        <w:gridCol w:w="2843"/>
+        <w:gridCol w:w="1609"/>
+        <w:gridCol w:w="1678"/>
+        <w:gridCol w:w="1648"/>
       </w:tblGrid>
       <w:tr>
         <w:trPr>
@@ -651,37 +749,37 @@
         </w:trPr>
         <w:tc>
           <w:tcPr>
-            <w:tcW w:w="1418" w:type="dxa"/>
-            <w:tcBorders>
-              <w:bottom w:val="single" w:sz="4" w:space="0" w:color="auto"/>
-            </w:tcBorders>
-          </w:tcPr>
-          <w:p>
-            <w:pPr>
-              <w:rPr>
-                <w:lang w:val="fr-FR"/>
-              </w:rPr>
-            </w:pPr>
-          </w:p>
-        </w:tc>
-        <w:tc>
-          <w:tcPr>
-            <w:tcW w:w="3402" w:type="dxa"/>
-            <w:tcBorders>
-              <w:bottom w:val="single" w:sz="4" w:space="0" w:color="auto"/>
-            </w:tcBorders>
-          </w:tcPr>
-          <w:p>
-            <w:pPr>
-              <w:rPr>
-                <w:lang w:val="fr-FR"/>
-              </w:rPr>
-            </w:pPr>
-          </w:p>
-        </w:tc>
-        <w:tc>
-          <w:tcPr>
-            <w:tcW w:w="1983" w:type="dxa"/>
+            <w:tcW w:w="1248" w:type="dxa"/>
+            <w:tcBorders>
+              <w:bottom w:val="single" w:sz="4" w:space="0" w:color="auto"/>
+            </w:tcBorders>
+          </w:tcPr>
+          <w:p>
+            <w:pPr>
+              <w:rPr>
+                <w:lang w:val="fr-FR"/>
+              </w:rPr>
+            </w:pPr>
+          </w:p>
+        </w:tc>
+        <w:tc>
+          <w:tcPr>
+            <w:tcW w:w="2843" w:type="dxa"/>
+            <w:tcBorders>
+              <w:bottom w:val="single" w:sz="4" w:space="0" w:color="auto"/>
+            </w:tcBorders>
+          </w:tcPr>
+          <w:p>
+            <w:pPr>
+              <w:rPr>
+                <w:lang w:val="fr-FR"/>
+              </w:rPr>
+            </w:pPr>
+          </w:p>
+        </w:tc>
+        <w:tc>
+          <w:tcPr>
+            <w:tcW w:w="1609" w:type="dxa"/>
           </w:tcPr>
           <w:p>
             <w:pPr>
@@ -704,7 +802,22 @@
         </w:tc>
         <w:tc>
           <w:tcPr>
-            <w:tcW w:w="2223" w:type="dxa"/>
+            <w:tcW w:w="1678" w:type="dxa"/>
+            <w:tcBorders>
+              <w:bottom w:val="single" w:sz="4" w:space="0" w:color="auto"/>
+            </w:tcBorders>
+          </w:tcPr>
+          <w:p>
+            <w:pPr>
+              <w:rPr>
+                <w:lang w:val="fr-FR"/>
+              </w:rPr>
+            </w:pPr>
+          </w:p>
+        </w:tc>
+        <w:tc>
+          <w:tcPr>
+            <w:tcW w:w="1648" w:type="dxa"/>
             <w:tcBorders>
               <w:bottom w:val="single" w:sz="4" w:space="0" w:color="auto"/>
             </w:tcBorders>
@@ -724,7 +837,7 @@
         </w:trPr>
         <w:tc>
           <w:tcPr>
-            <w:tcW w:w="1418" w:type="dxa"/>
+            <w:tcW w:w="1248" w:type="dxa"/>
             <w:tcBorders>
               <w:top w:val="single" w:sz="4" w:space="0" w:color="auto"/>
             </w:tcBorders>
@@ -739,7 +852,7 @@
         </w:tc>
         <w:tc>
           <w:tcPr>
-            <w:tcW w:w="3402" w:type="dxa"/>
+            <w:tcW w:w="2843" w:type="dxa"/>
             <w:tcBorders>
               <w:top w:val="single" w:sz="4" w:space="0" w:color="auto"/>
             </w:tcBorders>
@@ -754,19 +867,34 @@
         </w:tc>
         <w:tc>
           <w:tcPr>
-            <w:tcW w:w="1983" w:type="dxa"/>
-          </w:tcPr>
-          <w:p>
-            <w:pPr>
-              <w:rPr>
-                <w:lang w:val="fr-FR"/>
-              </w:rPr>
-            </w:pPr>
-          </w:p>
-        </w:tc>
-        <w:tc>
-          <w:tcPr>
-            <w:tcW w:w="2223" w:type="dxa"/>
+            <w:tcW w:w="1609" w:type="dxa"/>
+          </w:tcPr>
+          <w:p>
+            <w:pPr>
+              <w:rPr>
+                <w:lang w:val="fr-FR"/>
+              </w:rPr>
+            </w:pPr>
+          </w:p>
+        </w:tc>
+        <w:tc>
+          <w:tcPr>
+            <w:tcW w:w="1678" w:type="dxa"/>
+            <w:tcBorders>
+              <w:top w:val="single" w:sz="4" w:space="0" w:color="auto"/>
+            </w:tcBorders>
+          </w:tcPr>
+          <w:p>
+            <w:pPr>
+              <w:rPr>
+                <w:lang w:val="fr-FR"/>
+              </w:rPr>
+            </w:pPr>
+          </w:p>
+        </w:tc>
+        <w:tc>
+          <w:tcPr>
+            <w:tcW w:w="1648" w:type="dxa"/>
             <w:tcBorders>
               <w:top w:val="single" w:sz="4" w:space="0" w:color="auto"/>
             </w:tcBorders>
@@ -783,7 +911,7 @@
       <w:tr>
         <w:tc>
           <w:tcPr>
-            <w:tcW w:w="1418" w:type="dxa"/>
+            <w:tcW w:w="1248" w:type="dxa"/>
           </w:tcPr>
           <w:p>
             <w:pPr>
@@ -801,7 +929,7 @@
         </w:tc>
         <w:tc>
           <w:tcPr>
-            <w:tcW w:w="3402" w:type="dxa"/>
+            <w:tcW w:w="2843" w:type="dxa"/>
           </w:tcPr>
           <w:p>
             <w:pPr>
@@ -819,19 +947,19 @@
         </w:tc>
         <w:tc>
           <w:tcPr>
-            <w:tcW w:w="1983" w:type="dxa"/>
-          </w:tcPr>
-          <w:p>
-            <w:pPr>
-              <w:rPr>
-                <w:lang w:val="fr-FR"/>
-              </w:rPr>
-            </w:pPr>
-          </w:p>
-        </w:tc>
-        <w:tc>
-          <w:tcPr>
-            <w:tcW w:w="2223" w:type="dxa"/>
+            <w:tcW w:w="1609" w:type="dxa"/>
+          </w:tcPr>
+          <w:p>
+            <w:pPr>
+              <w:rPr>
+                <w:lang w:val="fr-FR"/>
+              </w:rPr>
+            </w:pPr>
+          </w:p>
+        </w:tc>
+        <w:tc>
+          <w:tcPr>
+            <w:tcW w:w="1678" w:type="dxa"/>
           </w:tcPr>
           <w:p>
             <w:pPr>
@@ -846,13 +974,26 @@
               </w:rPr>
               <w:sym w:font="Symbol" w:char="F0B7"/>
             </w:r>
+          </w:p>
+        </w:tc>
+        <w:tc>
+          <w:tcPr>
+            <w:tcW w:w="1648" w:type="dxa"/>
+          </w:tcPr>
+          <w:p>
+            <w:pPr>
+              <w:jc w:val="center"/>
+              <w:rPr>
+                <w:lang w:val="fr-FR"/>
+              </w:rPr>
+            </w:pPr>
           </w:p>
         </w:tc>
       </w:tr>
       <w:tr>
         <w:tc>
           <w:tcPr>
-            <w:tcW w:w="1418" w:type="dxa"/>
+            <w:tcW w:w="1248" w:type="dxa"/>
           </w:tcPr>
           <w:p>
             <w:pPr>
@@ -870,7 +1011,8 @@
         </w:tc>
         <w:tc>
           <w:tcPr>
-            <w:tcW w:w="3402" w:type="dxa"/>
+            <w:tcW w:w="4452" w:type="dxa"/>
+            <w:gridSpan w:val="2"/>
           </w:tcPr>
           <w:p>
             <w:pPr>
@@ -902,19 +1044,20 @@
         </w:tc>
         <w:tc>
           <w:tcPr>
-            <w:tcW w:w="1983" w:type="dxa"/>
-          </w:tcPr>
-          <w:p>
-            <w:pPr>
-              <w:rPr>
-                <w:lang w:val="fr-FR"/>
-              </w:rPr>
-            </w:pPr>
-          </w:p>
-        </w:tc>
-        <w:tc>
-          <w:tcPr>
-            <w:tcW w:w="2223" w:type="dxa"/>
+            <w:tcW w:w="1678" w:type="dxa"/>
+          </w:tcPr>
+          <w:p>
+            <w:pPr>
+              <w:jc w:val="center"/>
+              <w:rPr>
+                <w:lang w:val="fr-FR"/>
+              </w:rPr>
+            </w:pPr>
+          </w:p>
+        </w:tc>
+        <w:tc>
+          <w:tcPr>
+            <w:tcW w:w="1648" w:type="dxa"/>
           </w:tcPr>
           <w:p>
             <w:pPr>
@@ -935,7 +1078,7 @@
       <w:tr>
         <w:tc>
           <w:tcPr>
-            <w:tcW w:w="1418" w:type="dxa"/>
+            <w:tcW w:w="1248" w:type="dxa"/>
           </w:tcPr>
           <w:p>
             <w:pPr>
@@ -953,43 +1096,50 @@
         </w:tc>
         <w:tc>
           <w:tcPr>
-            <w:tcW w:w="3402" w:type="dxa"/>
-          </w:tcPr>
-          <w:p>
-            <w:pPr>
-              <w:rPr>
-                <w:lang w:val="fr-FR"/>
-              </w:rPr>
-            </w:pPr>
-            <w:r>
-              <w:rPr>
-                <w:lang w:val="fr-FR"/>
-              </w:rPr>
-              <w:t xml:space="preserve">          </w:t>
-            </w:r>
-            <w:r>
-              <w:rPr>
-                <w:lang w:val="fr-FR"/>
-              </w:rPr>
-              <w:t xml:space="preserve">   TVA en amont</w:t>
-            </w:r>
-          </w:p>
-        </w:tc>
-        <w:tc>
-          <w:tcPr>
-            <w:tcW w:w="1983" w:type="dxa"/>
-          </w:tcPr>
-          <w:p>
-            <w:pPr>
-              <w:rPr>
-                <w:lang w:val="fr-FR"/>
-              </w:rPr>
-            </w:pPr>
-          </w:p>
-        </w:tc>
-        <w:tc>
-          <w:tcPr>
-            <w:tcW w:w="2223" w:type="dxa"/>
+            <w:tcW w:w="2843" w:type="dxa"/>
+          </w:tcPr>
+          <w:p>
+            <w:pPr>
+              <w:rPr>
+                <w:lang w:val="fr-FR"/>
+              </w:rPr>
+            </w:pPr>
+            <w:r>
+              <w:rPr>
+                <w:lang w:val="fr-FR"/>
+              </w:rPr>
+              <w:t xml:space="preserve">             TVA en amont</w:t>
+            </w:r>
+          </w:p>
+        </w:tc>
+        <w:tc>
+          <w:tcPr>
+            <w:tcW w:w="1609" w:type="dxa"/>
+          </w:tcPr>
+          <w:p>
+            <w:pPr>
+              <w:rPr>
+                <w:lang w:val="fr-FR"/>
+              </w:rPr>
+            </w:pPr>
+          </w:p>
+        </w:tc>
+        <w:tc>
+          <w:tcPr>
+            <w:tcW w:w="1678" w:type="dxa"/>
+          </w:tcPr>
+          <w:p>
+            <w:pPr>
+              <w:jc w:val="center"/>
+              <w:rPr>
+                <w:lang w:val="fr-FR"/>
+              </w:rPr>
+            </w:pPr>
+          </w:p>
+        </w:tc>
+        <w:tc>
+          <w:tcPr>
+            <w:tcW w:w="1648" w:type="dxa"/>
           </w:tcPr>
           <w:p>
             <w:pPr>
@@ -1010,19 +1160,19 @@
       <w:tr>
         <w:tc>
           <w:tcPr>
-            <w:tcW w:w="1418" w:type="dxa"/>
-          </w:tcPr>
-          <w:p>
-            <w:pPr>
-              <w:rPr>
-                <w:lang w:val="fr-FR"/>
-              </w:rPr>
-            </w:pPr>
-          </w:p>
-        </w:tc>
-        <w:tc>
-          <w:tcPr>
-            <w:tcW w:w="3402" w:type="dxa"/>
+            <w:tcW w:w="1248" w:type="dxa"/>
+          </w:tcPr>
+          <w:p>
+            <w:pPr>
+              <w:rPr>
+                <w:lang w:val="fr-FR"/>
+              </w:rPr>
+            </w:pPr>
+          </w:p>
+        </w:tc>
+        <w:tc>
+          <w:tcPr>
+            <w:tcW w:w="2843" w:type="dxa"/>
           </w:tcPr>
           <w:p>
             <w:pPr>
@@ -1042,19 +1192,31 @@
         </w:tc>
         <w:tc>
           <w:tcPr>
-            <w:tcW w:w="1983" w:type="dxa"/>
-          </w:tcPr>
-          <w:p>
-            <w:pPr>
-              <w:rPr>
-                <w:lang w:val="fr-FR"/>
-              </w:rPr>
-            </w:pPr>
-          </w:p>
-        </w:tc>
-        <w:tc>
-          <w:tcPr>
-            <w:tcW w:w="2223" w:type="dxa"/>
+            <w:tcW w:w="1609" w:type="dxa"/>
+          </w:tcPr>
+          <w:p>
+            <w:pPr>
+              <w:rPr>
+                <w:lang w:val="fr-FR"/>
+              </w:rPr>
+            </w:pPr>
+          </w:p>
+        </w:tc>
+        <w:tc>
+          <w:tcPr>
+            <w:tcW w:w="1678" w:type="dxa"/>
+          </w:tcPr>
+          <w:p>
+            <w:pPr>
+              <w:rPr>
+                <w:lang w:val="fr-FR"/>
+              </w:rPr>
+            </w:pPr>
+          </w:p>
+        </w:tc>
+        <w:tc>
+          <w:tcPr>
+            <w:tcW w:w="1648" w:type="dxa"/>
           </w:tcPr>
           <w:p>
             <w:pPr>
@@ -1068,22 +1230,22 @@
       <w:tr>
         <w:tc>
           <w:tcPr>
-            <w:tcW w:w="1418" w:type="dxa"/>
-            <w:tcBorders>
-              <w:bottom w:val="single" w:sz="4" w:space="0" w:color="auto"/>
-            </w:tcBorders>
-          </w:tcPr>
-          <w:p>
-            <w:pPr>
-              <w:rPr>
-                <w:lang w:val="fr-FR"/>
-              </w:rPr>
-            </w:pPr>
-          </w:p>
-        </w:tc>
-        <w:tc>
-          <w:tcPr>
-            <w:tcW w:w="3402" w:type="dxa"/>
+            <w:tcW w:w="1248" w:type="dxa"/>
+            <w:tcBorders>
+              <w:bottom w:val="single" w:sz="4" w:space="0" w:color="auto"/>
+            </w:tcBorders>
+          </w:tcPr>
+          <w:p>
+            <w:pPr>
+              <w:rPr>
+                <w:lang w:val="fr-FR"/>
+              </w:rPr>
+            </w:pPr>
+          </w:p>
+        </w:tc>
+        <w:tc>
+          <w:tcPr>
+            <w:tcW w:w="2843" w:type="dxa"/>
             <w:tcBorders>
               <w:bottom w:val="single" w:sz="4" w:space="0" w:color="auto"/>
             </w:tcBorders>
@@ -1100,22 +1262,37 @@
         </w:tc>
         <w:tc>
           <w:tcPr>
-            <w:tcW w:w="1983" w:type="dxa"/>
-            <w:tcBorders>
-              <w:bottom w:val="single" w:sz="4" w:space="0" w:color="auto"/>
-            </w:tcBorders>
-          </w:tcPr>
-          <w:p>
-            <w:pPr>
-              <w:rPr>
-                <w:lang w:val="fr-FR"/>
-              </w:rPr>
-            </w:pPr>
-          </w:p>
-        </w:tc>
-        <w:tc>
-          <w:tcPr>
-            <w:tcW w:w="2223" w:type="dxa"/>
+            <w:tcW w:w="1609" w:type="dxa"/>
+            <w:tcBorders>
+              <w:bottom w:val="single" w:sz="4" w:space="0" w:color="auto"/>
+            </w:tcBorders>
+          </w:tcPr>
+          <w:p>
+            <w:pPr>
+              <w:rPr>
+                <w:lang w:val="fr-FR"/>
+              </w:rPr>
+            </w:pPr>
+          </w:p>
+        </w:tc>
+        <w:tc>
+          <w:tcPr>
+            <w:tcW w:w="1678" w:type="dxa"/>
+            <w:tcBorders>
+              <w:bottom w:val="single" w:sz="4" w:space="0" w:color="auto"/>
+            </w:tcBorders>
+          </w:tcPr>
+          <w:p>
+            <w:pPr>
+              <w:rPr>
+                <w:lang w:val="fr-FR"/>
+              </w:rPr>
+            </w:pPr>
+          </w:p>
+        </w:tc>
+        <w:tc>
+          <w:tcPr>
+            <w:tcW w:w="1648" w:type="dxa"/>
             <w:tcBorders>
               <w:bottom w:val="single" w:sz="4" w:space="0" w:color="auto"/>
             </w:tcBorders>
@@ -1165,15 +1342,7 @@
           <w:bCs/>
           <w:lang w:val="fr-FR"/>
         </w:rPr>
-        <w:t>3</w:t>
-      </w:r>
-      <w:r>
-        <w:rPr>
-          <w:b/>
-          <w:bCs/>
-          <w:lang w:val="fr-FR"/>
-        </w:rPr>
-        <w:t xml:space="preserve">) </w:t>
+        <w:t xml:space="preserve">3) </w:t>
       </w:r>
       <w:r>
         <w:rPr>
@@ -1253,10 +1422,11 @@
         <w:tblLook w:val="04A0" w:firstRow="1" w:lastRow="0" w:firstColumn="1" w:lastColumn="0" w:noHBand="0" w:noVBand="1"/>
       </w:tblPr>
       <w:tblGrid>
-        <w:gridCol w:w="1418"/>
-        <w:gridCol w:w="3402"/>
-        <w:gridCol w:w="1983"/>
-        <w:gridCol w:w="2223"/>
+        <w:gridCol w:w="1246"/>
+        <w:gridCol w:w="2866"/>
+        <w:gridCol w:w="1604"/>
+        <w:gridCol w:w="1670"/>
+        <w:gridCol w:w="1640"/>
       </w:tblGrid>
       <w:tr>
         <w:trPr>
@@ -1264,37 +1434,37 @@
         </w:trPr>
         <w:tc>
           <w:tcPr>
-            <w:tcW w:w="1418" w:type="dxa"/>
-            <w:tcBorders>
-              <w:bottom w:val="single" w:sz="4" w:space="0" w:color="auto"/>
-            </w:tcBorders>
-          </w:tcPr>
-          <w:p>
-            <w:pPr>
-              <w:rPr>
-                <w:lang w:val="fr-FR"/>
-              </w:rPr>
-            </w:pPr>
-          </w:p>
-        </w:tc>
-        <w:tc>
-          <w:tcPr>
-            <w:tcW w:w="3402" w:type="dxa"/>
-            <w:tcBorders>
-              <w:bottom w:val="single" w:sz="4" w:space="0" w:color="auto"/>
-            </w:tcBorders>
-          </w:tcPr>
-          <w:p>
-            <w:pPr>
-              <w:rPr>
-                <w:lang w:val="fr-FR"/>
-              </w:rPr>
-            </w:pPr>
-          </w:p>
-        </w:tc>
-        <w:tc>
-          <w:tcPr>
-            <w:tcW w:w="1983" w:type="dxa"/>
+            <w:tcW w:w="1246" w:type="dxa"/>
+            <w:tcBorders>
+              <w:bottom w:val="single" w:sz="4" w:space="0" w:color="auto"/>
+            </w:tcBorders>
+          </w:tcPr>
+          <w:p>
+            <w:pPr>
+              <w:rPr>
+                <w:lang w:val="fr-FR"/>
+              </w:rPr>
+            </w:pPr>
+          </w:p>
+        </w:tc>
+        <w:tc>
+          <w:tcPr>
+            <w:tcW w:w="2866" w:type="dxa"/>
+            <w:tcBorders>
+              <w:bottom w:val="single" w:sz="4" w:space="0" w:color="auto"/>
+            </w:tcBorders>
+          </w:tcPr>
+          <w:p>
+            <w:pPr>
+              <w:rPr>
+                <w:lang w:val="fr-FR"/>
+              </w:rPr>
+            </w:pPr>
+          </w:p>
+        </w:tc>
+        <w:tc>
+          <w:tcPr>
+            <w:tcW w:w="1604" w:type="dxa"/>
           </w:tcPr>
           <w:p>
             <w:pPr>
@@ -1317,7 +1487,22 @@
         </w:tc>
         <w:tc>
           <w:tcPr>
-            <w:tcW w:w="2223" w:type="dxa"/>
+            <w:tcW w:w="1670" w:type="dxa"/>
+            <w:tcBorders>
+              <w:bottom w:val="single" w:sz="4" w:space="0" w:color="auto"/>
+            </w:tcBorders>
+          </w:tcPr>
+          <w:p>
+            <w:pPr>
+              <w:rPr>
+                <w:lang w:val="fr-FR"/>
+              </w:rPr>
+            </w:pPr>
+          </w:p>
+        </w:tc>
+        <w:tc>
+          <w:tcPr>
+            <w:tcW w:w="1640" w:type="dxa"/>
             <w:tcBorders>
               <w:bottom w:val="single" w:sz="4" w:space="0" w:color="auto"/>
             </w:tcBorders>
@@ -1337,7 +1522,7 @@
         </w:trPr>
         <w:tc>
           <w:tcPr>
-            <w:tcW w:w="1418" w:type="dxa"/>
+            <w:tcW w:w="1246" w:type="dxa"/>
             <w:tcBorders>
               <w:top w:val="single" w:sz="4" w:space="0" w:color="auto"/>
             </w:tcBorders>
@@ -1352,7 +1537,7 @@
         </w:tc>
         <w:tc>
           <w:tcPr>
-            <w:tcW w:w="3402" w:type="dxa"/>
+            <w:tcW w:w="2866" w:type="dxa"/>
             <w:tcBorders>
               <w:top w:val="single" w:sz="4" w:space="0" w:color="auto"/>
             </w:tcBorders>
@@ -1367,19 +1552,34 @@
         </w:tc>
         <w:tc>
           <w:tcPr>
-            <w:tcW w:w="1983" w:type="dxa"/>
-          </w:tcPr>
-          <w:p>
-            <w:pPr>
-              <w:rPr>
-                <w:lang w:val="fr-FR"/>
-              </w:rPr>
-            </w:pPr>
-          </w:p>
-        </w:tc>
-        <w:tc>
-          <w:tcPr>
-            <w:tcW w:w="2223" w:type="dxa"/>
+            <w:tcW w:w="1604" w:type="dxa"/>
+          </w:tcPr>
+          <w:p>
+            <w:pPr>
+              <w:rPr>
+                <w:lang w:val="fr-FR"/>
+              </w:rPr>
+            </w:pPr>
+          </w:p>
+        </w:tc>
+        <w:tc>
+          <w:tcPr>
+            <w:tcW w:w="1670" w:type="dxa"/>
+            <w:tcBorders>
+              <w:top w:val="single" w:sz="4" w:space="0" w:color="auto"/>
+            </w:tcBorders>
+          </w:tcPr>
+          <w:p>
+            <w:pPr>
+              <w:rPr>
+                <w:lang w:val="fr-FR"/>
+              </w:rPr>
+            </w:pPr>
+          </w:p>
+        </w:tc>
+        <w:tc>
+          <w:tcPr>
+            <w:tcW w:w="1640" w:type="dxa"/>
             <w:tcBorders>
               <w:top w:val="single" w:sz="4" w:space="0" w:color="auto"/>
             </w:tcBorders>
@@ -1396,7 +1596,7 @@
       <w:tr>
         <w:tc>
           <w:tcPr>
-            <w:tcW w:w="1418" w:type="dxa"/>
+            <w:tcW w:w="1246" w:type="dxa"/>
           </w:tcPr>
           <w:p>
             <w:pPr>
@@ -1414,7 +1614,7 @@
         </w:tc>
         <w:tc>
           <w:tcPr>
-            <w:tcW w:w="3402" w:type="dxa"/>
+            <w:tcW w:w="2866" w:type="dxa"/>
           </w:tcPr>
           <w:p>
             <w:pPr>
@@ -1432,19 +1632,19 @@
         </w:tc>
         <w:tc>
           <w:tcPr>
-            <w:tcW w:w="1983" w:type="dxa"/>
-          </w:tcPr>
-          <w:p>
-            <w:pPr>
-              <w:rPr>
-                <w:lang w:val="fr-FR"/>
-              </w:rPr>
-            </w:pPr>
-          </w:p>
-        </w:tc>
-        <w:tc>
-          <w:tcPr>
-            <w:tcW w:w="2223" w:type="dxa"/>
+            <w:tcW w:w="1604" w:type="dxa"/>
+          </w:tcPr>
+          <w:p>
+            <w:pPr>
+              <w:rPr>
+                <w:lang w:val="fr-FR"/>
+              </w:rPr>
+            </w:pPr>
+          </w:p>
+        </w:tc>
+        <w:tc>
+          <w:tcPr>
+            <w:tcW w:w="1670" w:type="dxa"/>
           </w:tcPr>
           <w:p>
             <w:pPr>
@@ -1459,13 +1659,26 @@
               </w:rPr>
               <w:sym w:font="Symbol" w:char="F0B7"/>
             </w:r>
+          </w:p>
+        </w:tc>
+        <w:tc>
+          <w:tcPr>
+            <w:tcW w:w="1640" w:type="dxa"/>
+          </w:tcPr>
+          <w:p>
+            <w:pPr>
+              <w:jc w:val="center"/>
+              <w:rPr>
+                <w:lang w:val="fr-FR"/>
+              </w:rPr>
+            </w:pPr>
           </w:p>
         </w:tc>
       </w:tr>
       <w:tr>
         <w:tc>
           <w:tcPr>
-            <w:tcW w:w="1418" w:type="dxa"/>
+            <w:tcW w:w="1246" w:type="dxa"/>
           </w:tcPr>
           <w:p>
             <w:pPr>
@@ -1483,7 +1696,8 @@
         </w:tc>
         <w:tc>
           <w:tcPr>
-            <w:tcW w:w="3402" w:type="dxa"/>
+            <w:tcW w:w="4470" w:type="dxa"/>
+            <w:gridSpan w:val="2"/>
           </w:tcPr>
           <w:p>
             <w:pPr>
@@ -1509,31 +1723,26 @@
               <w:rPr>
                 <w:lang w:val="fr-FR"/>
               </w:rPr>
-              <w:t xml:space="preserve"> </w:t>
-            </w:r>
-            <w:r>
-              <w:rPr>
-                <w:lang w:val="fr-FR"/>
-              </w:rPr>
-              <w:t>Ventes de marchandises</w:t>
-            </w:r>
-          </w:p>
-        </w:tc>
-        <w:tc>
-          <w:tcPr>
-            <w:tcW w:w="1983" w:type="dxa"/>
-          </w:tcPr>
-          <w:p>
-            <w:pPr>
-              <w:rPr>
-                <w:lang w:val="fr-FR"/>
-              </w:rPr>
-            </w:pPr>
-          </w:p>
-        </w:tc>
-        <w:tc>
-          <w:tcPr>
-            <w:tcW w:w="2223" w:type="dxa"/>
+              <w:t xml:space="preserve"> Ventes de marchandises</w:t>
+            </w:r>
+          </w:p>
+        </w:tc>
+        <w:tc>
+          <w:tcPr>
+            <w:tcW w:w="1670" w:type="dxa"/>
+          </w:tcPr>
+          <w:p>
+            <w:pPr>
+              <w:jc w:val="center"/>
+              <w:rPr>
+                <w:lang w:val="fr-FR"/>
+              </w:rPr>
+            </w:pPr>
+          </w:p>
+        </w:tc>
+        <w:tc>
+          <w:tcPr>
+            <w:tcW w:w="1640" w:type="dxa"/>
           </w:tcPr>
           <w:p>
             <w:pPr>
@@ -1554,7 +1763,7 @@
       <w:tr>
         <w:tc>
           <w:tcPr>
-            <w:tcW w:w="1418" w:type="dxa"/>
+            <w:tcW w:w="1246" w:type="dxa"/>
           </w:tcPr>
           <w:p>
             <w:pPr>
@@ -1572,43 +1781,50 @@
         </w:tc>
         <w:tc>
           <w:tcPr>
-            <w:tcW w:w="3402" w:type="dxa"/>
-          </w:tcPr>
-          <w:p>
-            <w:pPr>
-              <w:rPr>
-                <w:lang w:val="fr-FR"/>
-              </w:rPr>
-            </w:pPr>
-            <w:r>
-              <w:rPr>
-                <w:lang w:val="fr-FR"/>
-              </w:rPr>
-              <w:t xml:space="preserve">             TVA en a</w:t>
-            </w:r>
-            <w:r>
-              <w:rPr>
-                <w:lang w:val="fr-FR"/>
-              </w:rPr>
-              <w:t>val</w:t>
-            </w:r>
-          </w:p>
-        </w:tc>
-        <w:tc>
-          <w:tcPr>
-            <w:tcW w:w="1983" w:type="dxa"/>
-          </w:tcPr>
-          <w:p>
-            <w:pPr>
-              <w:rPr>
-                <w:lang w:val="fr-FR"/>
-              </w:rPr>
-            </w:pPr>
-          </w:p>
-        </w:tc>
-        <w:tc>
-          <w:tcPr>
-            <w:tcW w:w="2223" w:type="dxa"/>
+            <w:tcW w:w="2866" w:type="dxa"/>
+          </w:tcPr>
+          <w:p>
+            <w:pPr>
+              <w:rPr>
+                <w:lang w:val="fr-FR"/>
+              </w:rPr>
+            </w:pPr>
+            <w:r>
+              <w:rPr>
+                <w:lang w:val="fr-FR"/>
+              </w:rPr>
+              <w:t xml:space="preserve">             TVA en aval</w:t>
+            </w:r>
+          </w:p>
+        </w:tc>
+        <w:tc>
+          <w:tcPr>
+            <w:tcW w:w="1604" w:type="dxa"/>
+          </w:tcPr>
+          <w:p>
+            <w:pPr>
+              <w:rPr>
+                <w:lang w:val="fr-FR"/>
+              </w:rPr>
+            </w:pPr>
+          </w:p>
+        </w:tc>
+        <w:tc>
+          <w:tcPr>
+            <w:tcW w:w="1670" w:type="dxa"/>
+          </w:tcPr>
+          <w:p>
+            <w:pPr>
+              <w:jc w:val="center"/>
+              <w:rPr>
+                <w:lang w:val="fr-FR"/>
+              </w:rPr>
+            </w:pPr>
+          </w:p>
+        </w:tc>
+        <w:tc>
+          <w:tcPr>
+            <w:tcW w:w="1640" w:type="dxa"/>
           </w:tcPr>
           <w:p>
             <w:pPr>
@@ -1629,19 +1845,19 @@
       <w:tr>
         <w:tc>
           <w:tcPr>
-            <w:tcW w:w="1418" w:type="dxa"/>
-          </w:tcPr>
-          <w:p>
-            <w:pPr>
-              <w:rPr>
-                <w:lang w:val="fr-FR"/>
-              </w:rPr>
-            </w:pPr>
-          </w:p>
-        </w:tc>
-        <w:tc>
-          <w:tcPr>
-            <w:tcW w:w="3402" w:type="dxa"/>
+            <w:tcW w:w="1246" w:type="dxa"/>
+          </w:tcPr>
+          <w:p>
+            <w:pPr>
+              <w:rPr>
+                <w:lang w:val="fr-FR"/>
+              </w:rPr>
+            </w:pPr>
+          </w:p>
+        </w:tc>
+        <w:tc>
+          <w:tcPr>
+            <w:tcW w:w="2866" w:type="dxa"/>
           </w:tcPr>
           <w:p>
             <w:pPr>
@@ -1661,19 +1877,31 @@
         </w:tc>
         <w:tc>
           <w:tcPr>
-            <w:tcW w:w="1983" w:type="dxa"/>
-          </w:tcPr>
-          <w:p>
-            <w:pPr>
-              <w:rPr>
-                <w:lang w:val="fr-FR"/>
-              </w:rPr>
-            </w:pPr>
-          </w:p>
-        </w:tc>
-        <w:tc>
-          <w:tcPr>
-            <w:tcW w:w="2223" w:type="dxa"/>
+            <w:tcW w:w="1604" w:type="dxa"/>
+          </w:tcPr>
+          <w:p>
+            <w:pPr>
+              <w:rPr>
+                <w:lang w:val="fr-FR"/>
+              </w:rPr>
+            </w:pPr>
+          </w:p>
+        </w:tc>
+        <w:tc>
+          <w:tcPr>
+            <w:tcW w:w="1670" w:type="dxa"/>
+          </w:tcPr>
+          <w:p>
+            <w:pPr>
+              <w:rPr>
+                <w:lang w:val="fr-FR"/>
+              </w:rPr>
+            </w:pPr>
+          </w:p>
+        </w:tc>
+        <w:tc>
+          <w:tcPr>
+            <w:tcW w:w="1640" w:type="dxa"/>
           </w:tcPr>
           <w:p>
             <w:pPr>
@@ -1687,22 +1915,22 @@
       <w:tr>
         <w:tc>
           <w:tcPr>
-            <w:tcW w:w="1418" w:type="dxa"/>
-            <w:tcBorders>
-              <w:bottom w:val="single" w:sz="4" w:space="0" w:color="auto"/>
-            </w:tcBorders>
-          </w:tcPr>
-          <w:p>
-            <w:pPr>
-              <w:rPr>
-                <w:lang w:val="fr-FR"/>
-              </w:rPr>
-            </w:pPr>
-          </w:p>
-        </w:tc>
-        <w:tc>
-          <w:tcPr>
-            <w:tcW w:w="3402" w:type="dxa"/>
+            <w:tcW w:w="1246" w:type="dxa"/>
+            <w:tcBorders>
+              <w:bottom w:val="single" w:sz="4" w:space="0" w:color="auto"/>
+            </w:tcBorders>
+          </w:tcPr>
+          <w:p>
+            <w:pPr>
+              <w:rPr>
+                <w:lang w:val="fr-FR"/>
+              </w:rPr>
+            </w:pPr>
+          </w:p>
+        </w:tc>
+        <w:tc>
+          <w:tcPr>
+            <w:tcW w:w="2866" w:type="dxa"/>
             <w:tcBorders>
               <w:bottom w:val="single" w:sz="4" w:space="0" w:color="auto"/>
             </w:tcBorders>
@@ -1719,22 +1947,37 @@
         </w:tc>
         <w:tc>
           <w:tcPr>
-            <w:tcW w:w="1983" w:type="dxa"/>
-            <w:tcBorders>
-              <w:bottom w:val="single" w:sz="4" w:space="0" w:color="auto"/>
-            </w:tcBorders>
-          </w:tcPr>
-          <w:p>
-            <w:pPr>
-              <w:rPr>
-                <w:lang w:val="fr-FR"/>
-              </w:rPr>
-            </w:pPr>
-          </w:p>
-        </w:tc>
-        <w:tc>
-          <w:tcPr>
-            <w:tcW w:w="2223" w:type="dxa"/>
+            <w:tcW w:w="1604" w:type="dxa"/>
+            <w:tcBorders>
+              <w:bottom w:val="single" w:sz="4" w:space="0" w:color="auto"/>
+            </w:tcBorders>
+          </w:tcPr>
+          <w:p>
+            <w:pPr>
+              <w:rPr>
+                <w:lang w:val="fr-FR"/>
+              </w:rPr>
+            </w:pPr>
+          </w:p>
+        </w:tc>
+        <w:tc>
+          <w:tcPr>
+            <w:tcW w:w="1670" w:type="dxa"/>
+            <w:tcBorders>
+              <w:bottom w:val="single" w:sz="4" w:space="0" w:color="auto"/>
+            </w:tcBorders>
+          </w:tcPr>
+          <w:p>
+            <w:pPr>
+              <w:rPr>
+                <w:lang w:val="fr-FR"/>
+              </w:rPr>
+            </w:pPr>
+          </w:p>
+        </w:tc>
+        <w:tc>
+          <w:tcPr>
+            <w:tcW w:w="1640" w:type="dxa"/>
             <w:tcBorders>
               <w:bottom w:val="single" w:sz="4" w:space="0" w:color="auto"/>
             </w:tcBorders>
@@ -1784,15 +2027,7 @@
           <w:lang w:val="fr-FR"/>
         </w:rPr>
         <w:lastRenderedPageBreak/>
-        <w:t>4</w:t>
-      </w:r>
-      <w:r>
-        <w:rPr>
-          <w:b/>
-          <w:bCs/>
-          <w:lang w:val="fr-FR"/>
-        </w:rPr>
-        <w:t xml:space="preserve">) </w:t>
+        <w:t xml:space="preserve">4) </w:t>
       </w:r>
       <w:r>
         <w:rPr>
@@ -1872,10 +2107,11 @@
         <w:tblLook w:val="04A0" w:firstRow="1" w:lastRow="0" w:firstColumn="1" w:lastColumn="0" w:noHBand="0" w:noVBand="1"/>
       </w:tblPr>
       <w:tblGrid>
-        <w:gridCol w:w="1418"/>
+        <w:gridCol w:w="1178"/>
         <w:gridCol w:w="3544"/>
         <w:gridCol w:w="1841"/>
-        <w:gridCol w:w="2223"/>
+        <w:gridCol w:w="1258"/>
+        <w:gridCol w:w="1205"/>
       </w:tblGrid>
       <w:tr>
         <w:trPr>
@@ -1883,7 +2119,7 @@
         </w:trPr>
         <w:tc>
           <w:tcPr>
-            <w:tcW w:w="1418" w:type="dxa"/>
+            <w:tcW w:w="1178" w:type="dxa"/>
             <w:tcBorders>
               <w:bottom w:val="single" w:sz="4" w:space="0" w:color="auto"/>
             </w:tcBorders>
@@ -1936,7 +2172,22 @@
         </w:tc>
         <w:tc>
           <w:tcPr>
-            <w:tcW w:w="2223" w:type="dxa"/>
+            <w:tcW w:w="1258" w:type="dxa"/>
+            <w:tcBorders>
+              <w:bottom w:val="single" w:sz="4" w:space="0" w:color="auto"/>
+            </w:tcBorders>
+          </w:tcPr>
+          <w:p>
+            <w:pPr>
+              <w:rPr>
+                <w:lang w:val="fr-FR"/>
+              </w:rPr>
+            </w:pPr>
+          </w:p>
+        </w:tc>
+        <w:tc>
+          <w:tcPr>
+            <w:tcW w:w="1205" w:type="dxa"/>
             <w:tcBorders>
               <w:bottom w:val="single" w:sz="4" w:space="0" w:color="auto"/>
             </w:tcBorders>
@@ -1956,7 +2207,7 @@
         </w:trPr>
         <w:tc>
           <w:tcPr>
-            <w:tcW w:w="1418" w:type="dxa"/>
+            <w:tcW w:w="1178" w:type="dxa"/>
             <w:tcBorders>
               <w:top w:val="single" w:sz="4" w:space="0" w:color="auto"/>
             </w:tcBorders>
@@ -1998,7 +2249,22 @@
         </w:tc>
         <w:tc>
           <w:tcPr>
-            <w:tcW w:w="2223" w:type="dxa"/>
+            <w:tcW w:w="1258" w:type="dxa"/>
+            <w:tcBorders>
+              <w:top w:val="single" w:sz="4" w:space="0" w:color="auto"/>
+            </w:tcBorders>
+          </w:tcPr>
+          <w:p>
+            <w:pPr>
+              <w:rPr>
+                <w:lang w:val="fr-FR"/>
+              </w:rPr>
+            </w:pPr>
+          </w:p>
+        </w:tc>
+        <w:tc>
+          <w:tcPr>
+            <w:tcW w:w="1205" w:type="dxa"/>
             <w:tcBorders>
               <w:top w:val="single" w:sz="4" w:space="0" w:color="auto"/>
             </w:tcBorders>
@@ -2015,7 +2281,7 @@
       <w:tr>
         <w:tc>
           <w:tcPr>
-            <w:tcW w:w="1418" w:type="dxa"/>
+            <w:tcW w:w="1178" w:type="dxa"/>
           </w:tcPr>
           <w:p>
             <w:pPr>
@@ -2053,7 +2319,7 @@
         </w:tc>
         <w:tc>
           <w:tcPr>
-            <w:tcW w:w="2223" w:type="dxa"/>
+            <w:tcW w:w="1258" w:type="dxa"/>
           </w:tcPr>
           <w:p>
             <w:pPr>
@@ -2068,13 +2334,26 @@
               </w:rPr>
               <w:sym w:font="Symbol" w:char="F0B7"/>
             </w:r>
+          </w:p>
+        </w:tc>
+        <w:tc>
+          <w:tcPr>
+            <w:tcW w:w="1205" w:type="dxa"/>
+          </w:tcPr>
+          <w:p>
+            <w:pPr>
+              <w:jc w:val="center"/>
+              <w:rPr>
+                <w:lang w:val="fr-FR"/>
+              </w:rPr>
+            </w:pPr>
           </w:p>
         </w:tc>
       </w:tr>
       <w:tr>
         <w:tc>
           <w:tcPr>
-            <w:tcW w:w="1418" w:type="dxa"/>
+            <w:tcW w:w="1178" w:type="dxa"/>
           </w:tcPr>
           <w:p>
             <w:pPr>
@@ -2111,7 +2390,7 @@
         </w:tc>
         <w:tc>
           <w:tcPr>
-            <w:tcW w:w="2223" w:type="dxa"/>
+            <w:tcW w:w="1258" w:type="dxa"/>
           </w:tcPr>
           <w:p>
             <w:pPr>
@@ -2126,13 +2405,26 @@
               </w:rPr>
               <w:sym w:font="Symbol" w:char="F0B7"/>
             </w:r>
+          </w:p>
+        </w:tc>
+        <w:tc>
+          <w:tcPr>
+            <w:tcW w:w="1205" w:type="dxa"/>
+          </w:tcPr>
+          <w:p>
+            <w:pPr>
+              <w:jc w:val="center"/>
+              <w:rPr>
+                <w:lang w:val="fr-FR"/>
+              </w:rPr>
+            </w:pPr>
           </w:p>
         </w:tc>
       </w:tr>
       <w:tr>
         <w:tc>
           <w:tcPr>
-            <w:tcW w:w="1418" w:type="dxa"/>
+            <w:tcW w:w="1178" w:type="dxa"/>
           </w:tcPr>
           <w:p>
             <w:pPr>
@@ -2183,7 +2475,20 @@
         </w:tc>
         <w:tc>
           <w:tcPr>
-            <w:tcW w:w="2223" w:type="dxa"/>
+            <w:tcW w:w="1258" w:type="dxa"/>
+          </w:tcPr>
+          <w:p>
+            <w:pPr>
+              <w:jc w:val="center"/>
+              <w:rPr>
+                <w:lang w:val="fr-FR"/>
+              </w:rPr>
+            </w:pPr>
+          </w:p>
+        </w:tc>
+        <w:tc>
+          <w:tcPr>
+            <w:tcW w:w="1205" w:type="dxa"/>
           </w:tcPr>
           <w:p>
             <w:pPr>
@@ -2204,7 +2509,7 @@
       <w:tr>
         <w:tc>
           <w:tcPr>
-            <w:tcW w:w="1418" w:type="dxa"/>
+            <w:tcW w:w="1178" w:type="dxa"/>
           </w:tcPr>
           <w:p>
             <w:pPr>
@@ -2248,7 +2553,19 @@
         </w:tc>
         <w:tc>
           <w:tcPr>
-            <w:tcW w:w="2223" w:type="dxa"/>
+            <w:tcW w:w="1258" w:type="dxa"/>
+          </w:tcPr>
+          <w:p>
+            <w:pPr>
+              <w:rPr>
+                <w:lang w:val="fr-FR"/>
+              </w:rPr>
+            </w:pPr>
+          </w:p>
+        </w:tc>
+        <w:tc>
+          <w:tcPr>
+            <w:tcW w:w="1205" w:type="dxa"/>
           </w:tcPr>
           <w:p>
             <w:pPr>
@@ -2262,7 +2579,7 @@
       <w:tr>
         <w:tc>
           <w:tcPr>
-            <w:tcW w:w="1418" w:type="dxa"/>
+            <w:tcW w:w="1178" w:type="dxa"/>
             <w:tcBorders>
               <w:bottom w:val="single" w:sz="4" w:space="0" w:color="auto"/>
             </w:tcBorders>
@@ -2309,7 +2626,22 @@
         </w:tc>
         <w:tc>
           <w:tcPr>
-            <w:tcW w:w="2223" w:type="dxa"/>
+            <w:tcW w:w="1258" w:type="dxa"/>
+            <w:tcBorders>
+              <w:bottom w:val="single" w:sz="4" w:space="0" w:color="auto"/>
+            </w:tcBorders>
+          </w:tcPr>
+          <w:p>
+            <w:pPr>
+              <w:rPr>
+                <w:lang w:val="fr-FR"/>
+              </w:rPr>
+            </w:pPr>
+          </w:p>
+        </w:tc>
+        <w:tc>
+          <w:tcPr>
+            <w:tcW w:w="1205" w:type="dxa"/>
             <w:tcBorders>
               <w:bottom w:val="single" w:sz="4" w:space="0" w:color="auto"/>
             </w:tcBorders>
@@ -2359,23 +2691,7 @@
           <w:bCs/>
           <w:lang w:val="fr-FR"/>
         </w:rPr>
-        <w:t>5</w:t>
-      </w:r>
-      <w:r>
-        <w:rPr>
-          <w:b/>
-          <w:bCs/>
-          <w:lang w:val="fr-FR"/>
-        </w:rPr>
-        <w:t xml:space="preserve">) </w:t>
-      </w:r>
-      <w:r>
-        <w:rPr>
-          <w:b/>
-          <w:bCs/>
-          <w:lang w:val="fr-FR"/>
-        </w:rPr>
-        <w:t>Escompte</w:t>
+        <w:t>5) Escompte</w:t>
       </w:r>
       <w:r>
         <w:rPr>
@@ -2416,10 +2732,11 @@
         <w:tblLook w:val="04A0" w:firstRow="1" w:lastRow="0" w:firstColumn="1" w:lastColumn="0" w:noHBand="0" w:noVBand="1"/>
       </w:tblPr>
       <w:tblGrid>
-        <w:gridCol w:w="1418"/>
+        <w:gridCol w:w="1178"/>
         <w:gridCol w:w="3544"/>
         <w:gridCol w:w="1841"/>
-        <w:gridCol w:w="2223"/>
+        <w:gridCol w:w="1258"/>
+        <w:gridCol w:w="1205"/>
       </w:tblGrid>
       <w:tr>
         <w:trPr>
@@ -2427,7 +2744,7 @@
         </w:trPr>
         <w:tc>
           <w:tcPr>
-            <w:tcW w:w="1418" w:type="dxa"/>
+            <w:tcW w:w="1178" w:type="dxa"/>
             <w:tcBorders>
               <w:bottom w:val="single" w:sz="4" w:space="0" w:color="auto"/>
             </w:tcBorders>
@@ -2480,7 +2797,22 @@
         </w:tc>
         <w:tc>
           <w:tcPr>
-            <w:tcW w:w="2223" w:type="dxa"/>
+            <w:tcW w:w="1258" w:type="dxa"/>
+            <w:tcBorders>
+              <w:bottom w:val="single" w:sz="4" w:space="0" w:color="auto"/>
+            </w:tcBorders>
+          </w:tcPr>
+          <w:p>
+            <w:pPr>
+              <w:rPr>
+                <w:lang w:val="fr-FR"/>
+              </w:rPr>
+            </w:pPr>
+          </w:p>
+        </w:tc>
+        <w:tc>
+          <w:tcPr>
+            <w:tcW w:w="1205" w:type="dxa"/>
             <w:tcBorders>
               <w:bottom w:val="single" w:sz="4" w:space="0" w:color="auto"/>
             </w:tcBorders>
@@ -2500,7 +2832,7 @@
         </w:trPr>
         <w:tc>
           <w:tcPr>
-            <w:tcW w:w="1418" w:type="dxa"/>
+            <w:tcW w:w="1178" w:type="dxa"/>
             <w:tcBorders>
               <w:top w:val="single" w:sz="4" w:space="0" w:color="auto"/>
             </w:tcBorders>
@@ -2542,7 +2874,22 @@
         </w:tc>
         <w:tc>
           <w:tcPr>
-            <w:tcW w:w="2223" w:type="dxa"/>
+            <w:tcW w:w="1258" w:type="dxa"/>
+            <w:tcBorders>
+              <w:top w:val="single" w:sz="4" w:space="0" w:color="auto"/>
+            </w:tcBorders>
+          </w:tcPr>
+          <w:p>
+            <w:pPr>
+              <w:rPr>
+                <w:lang w:val="fr-FR"/>
+              </w:rPr>
+            </w:pPr>
+          </w:p>
+        </w:tc>
+        <w:tc>
+          <w:tcPr>
+            <w:tcW w:w="1205" w:type="dxa"/>
             <w:tcBorders>
               <w:top w:val="single" w:sz="4" w:space="0" w:color="auto"/>
             </w:tcBorders>
@@ -2559,7 +2906,7 @@
       <w:tr>
         <w:tc>
           <w:tcPr>
-            <w:tcW w:w="1418" w:type="dxa"/>
+            <w:tcW w:w="1178" w:type="dxa"/>
           </w:tcPr>
           <w:p>
             <w:pPr>
@@ -2591,19 +2938,13 @@
               <w:rPr>
                 <w:lang w:val="fr-FR"/>
               </w:rPr>
-              <w:t>M</w:t>
-            </w:r>
-            <w:r>
-              <w:rPr>
-                <w:lang w:val="fr-FR"/>
-              </w:rPr>
-              <w:t>archandises</w:t>
-            </w:r>
-          </w:p>
-        </w:tc>
-        <w:tc>
-          <w:tcPr>
-            <w:tcW w:w="2223" w:type="dxa"/>
+              <w:t>Marchandises</w:t>
+            </w:r>
+          </w:p>
+        </w:tc>
+        <w:tc>
+          <w:tcPr>
+            <w:tcW w:w="1258" w:type="dxa"/>
           </w:tcPr>
           <w:p>
             <w:pPr>
@@ -2618,31 +2959,38 @@
               </w:rPr>
               <w:sym w:font="Symbol" w:char="F0B7"/>
             </w:r>
+          </w:p>
+        </w:tc>
+        <w:tc>
+          <w:tcPr>
+            <w:tcW w:w="1205" w:type="dxa"/>
+          </w:tcPr>
+          <w:p>
+            <w:pPr>
+              <w:jc w:val="center"/>
+              <w:rPr>
+                <w:lang w:val="fr-FR"/>
+              </w:rPr>
+            </w:pPr>
           </w:p>
         </w:tc>
       </w:tr>
       <w:tr>
         <w:tc>
           <w:tcPr>
-            <w:tcW w:w="1418" w:type="dxa"/>
-          </w:tcPr>
-          <w:p>
-            <w:pPr>
-              <w:rPr>
-                <w:lang w:val="fr-FR"/>
-              </w:rPr>
-            </w:pPr>
-            <w:r>
-              <w:rPr>
-                <w:lang w:val="fr-FR"/>
-              </w:rPr>
-              <w:t>4</w:t>
-            </w:r>
-            <w:r>
-              <w:rPr>
-                <w:lang w:val="fr-FR"/>
-              </w:rPr>
-              <w:t>21611</w:t>
+            <w:tcW w:w="1178" w:type="dxa"/>
+          </w:tcPr>
+          <w:p>
+            <w:pPr>
+              <w:rPr>
+                <w:lang w:val="fr-FR"/>
+              </w:rPr>
+            </w:pPr>
+            <w:r>
+              <w:rPr>
+                <w:lang w:val="fr-FR"/>
+              </w:rPr>
+              <w:t>421611</w:t>
             </w:r>
           </w:p>
         </w:tc>
@@ -2661,19 +3009,13 @@
               <w:rPr>
                 <w:lang w:val="fr-FR"/>
               </w:rPr>
-              <w:t>TVA en a</w:t>
-            </w:r>
-            <w:r>
-              <w:rPr>
-                <w:lang w:val="fr-FR"/>
-              </w:rPr>
-              <w:t>mont</w:t>
-            </w:r>
-          </w:p>
-        </w:tc>
-        <w:tc>
-          <w:tcPr>
-            <w:tcW w:w="2223" w:type="dxa"/>
+              <w:t>TVA en amont</w:t>
+            </w:r>
+          </w:p>
+        </w:tc>
+        <w:tc>
+          <w:tcPr>
+            <w:tcW w:w="1258" w:type="dxa"/>
           </w:tcPr>
           <w:p>
             <w:pPr>
@@ -2688,31 +3030,38 @@
               </w:rPr>
               <w:sym w:font="Symbol" w:char="F0B7"/>
             </w:r>
+          </w:p>
+        </w:tc>
+        <w:tc>
+          <w:tcPr>
+            <w:tcW w:w="1205" w:type="dxa"/>
+          </w:tcPr>
+          <w:p>
+            <w:pPr>
+              <w:jc w:val="center"/>
+              <w:rPr>
+                <w:lang w:val="fr-FR"/>
+              </w:rPr>
+            </w:pPr>
           </w:p>
         </w:tc>
       </w:tr>
       <w:tr>
         <w:tc>
           <w:tcPr>
-            <w:tcW w:w="1418" w:type="dxa"/>
-          </w:tcPr>
-          <w:p>
-            <w:pPr>
-              <w:rPr>
-                <w:lang w:val="fr-FR"/>
-              </w:rPr>
-            </w:pPr>
-            <w:r>
-              <w:rPr>
-                <w:lang w:val="fr-FR"/>
-              </w:rPr>
-              <w:t>4</w:t>
-            </w:r>
-            <w:r>
-              <w:rPr>
-                <w:lang w:val="fr-FR"/>
-              </w:rPr>
-              <w:t>4111</w:t>
+            <w:tcW w:w="1178" w:type="dxa"/>
+          </w:tcPr>
+          <w:p>
+            <w:pPr>
+              <w:rPr>
+                <w:lang w:val="fr-FR"/>
+              </w:rPr>
+            </w:pPr>
+            <w:r>
+              <w:rPr>
+                <w:lang w:val="fr-FR"/>
+              </w:rPr>
+              <w:t>44111</w:t>
             </w:r>
           </w:p>
         </w:tc>
@@ -2745,19 +3094,26 @@
               <w:rPr>
                 <w:lang w:val="fr-FR"/>
               </w:rPr>
-              <w:t xml:space="preserve"> </w:t>
-            </w:r>
-            <w:r>
-              <w:rPr>
-                <w:lang w:val="fr-FR"/>
-              </w:rPr>
-              <w:t>Fournisseur</w:t>
-            </w:r>
-          </w:p>
-        </w:tc>
-        <w:tc>
-          <w:tcPr>
-            <w:tcW w:w="2223" w:type="dxa"/>
+              <w:t xml:space="preserve"> Fournisseur</w:t>
+            </w:r>
+          </w:p>
+        </w:tc>
+        <w:tc>
+          <w:tcPr>
+            <w:tcW w:w="1258" w:type="dxa"/>
+          </w:tcPr>
+          <w:p>
+            <w:pPr>
+              <w:jc w:val="center"/>
+              <w:rPr>
+                <w:lang w:val="fr-FR"/>
+              </w:rPr>
+            </w:pPr>
+          </w:p>
+        </w:tc>
+        <w:tc>
+          <w:tcPr>
+            <w:tcW w:w="1205" w:type="dxa"/>
           </w:tcPr>
           <w:p>
             <w:pPr>
@@ -2778,7 +3134,7 @@
       <w:tr>
         <w:tc>
           <w:tcPr>
-            <w:tcW w:w="1418" w:type="dxa"/>
+            <w:tcW w:w="1178" w:type="dxa"/>
           </w:tcPr>
           <w:p>
             <w:pPr>
@@ -2822,7 +3178,19 @@
         </w:tc>
         <w:tc>
           <w:tcPr>
-            <w:tcW w:w="2223" w:type="dxa"/>
+            <w:tcW w:w="1258" w:type="dxa"/>
+          </w:tcPr>
+          <w:p>
+            <w:pPr>
+              <w:rPr>
+                <w:lang w:val="fr-FR"/>
+              </w:rPr>
+            </w:pPr>
+          </w:p>
+        </w:tc>
+        <w:tc>
+          <w:tcPr>
+            <w:tcW w:w="1205" w:type="dxa"/>
           </w:tcPr>
           <w:p>
             <w:pPr>
@@ -2836,7 +3204,7 @@
       <w:tr>
         <w:tc>
           <w:tcPr>
-            <w:tcW w:w="1418" w:type="dxa"/>
+            <w:tcW w:w="1178" w:type="dxa"/>
             <w:tcBorders>
               <w:bottom w:val="single" w:sz="4" w:space="0" w:color="auto"/>
             </w:tcBorders>
@@ -2891,7 +3259,22 @@
         </w:tc>
         <w:tc>
           <w:tcPr>
-            <w:tcW w:w="2223" w:type="dxa"/>
+            <w:tcW w:w="1258" w:type="dxa"/>
+            <w:tcBorders>
+              <w:bottom w:val="single" w:sz="4" w:space="0" w:color="auto"/>
+            </w:tcBorders>
+          </w:tcPr>
+          <w:p>
+            <w:pPr>
+              <w:rPr>
+                <w:lang w:val="fr-FR"/>
+              </w:rPr>
+            </w:pPr>
+          </w:p>
+        </w:tc>
+        <w:tc>
+          <w:tcPr>
+            <w:tcW w:w="1205" w:type="dxa"/>
             <w:tcBorders>
               <w:bottom w:val="single" w:sz="4" w:space="0" w:color="auto"/>
             </w:tcBorders>
@@ -2908,7 +3291,7 @@
       <w:tr>
         <w:tc>
           <w:tcPr>
-            <w:tcW w:w="1418" w:type="dxa"/>
+            <w:tcW w:w="1178" w:type="dxa"/>
             <w:tcBorders>
               <w:top w:val="single" w:sz="4" w:space="0" w:color="auto"/>
             </w:tcBorders>
@@ -2952,7 +3335,22 @@
         </w:tc>
         <w:tc>
           <w:tcPr>
-            <w:tcW w:w="2223" w:type="dxa"/>
+            <w:tcW w:w="1258" w:type="dxa"/>
+            <w:tcBorders>
+              <w:top w:val="single" w:sz="4" w:space="0" w:color="auto"/>
+            </w:tcBorders>
+          </w:tcPr>
+          <w:p>
+            <w:pPr>
+              <w:rPr>
+                <w:lang w:val="fr-FR"/>
+              </w:rPr>
+            </w:pPr>
+          </w:p>
+        </w:tc>
+        <w:tc>
+          <w:tcPr>
+            <w:tcW w:w="1205" w:type="dxa"/>
             <w:tcBorders>
               <w:top w:val="single" w:sz="4" w:space="0" w:color="auto"/>
             </w:tcBorders>
@@ -2969,7 +3367,7 @@
       <w:tr>
         <w:tc>
           <w:tcPr>
-            <w:tcW w:w="1418" w:type="dxa"/>
+            <w:tcW w:w="1178" w:type="dxa"/>
           </w:tcPr>
           <w:p>
             <w:pPr>
@@ -3007,7 +3405,7 @@
         </w:tc>
         <w:tc>
           <w:tcPr>
-            <w:tcW w:w="2223" w:type="dxa"/>
+            <w:tcW w:w="1258" w:type="dxa"/>
           </w:tcPr>
           <w:p>
             <w:pPr>
@@ -3022,13 +3420,26 @@
               </w:rPr>
               <w:sym w:font="Symbol" w:char="F0B7"/>
             </w:r>
+          </w:p>
+        </w:tc>
+        <w:tc>
+          <w:tcPr>
+            <w:tcW w:w="1205" w:type="dxa"/>
+          </w:tcPr>
+          <w:p>
+            <w:pPr>
+              <w:jc w:val="center"/>
+              <w:rPr>
+                <w:lang w:val="fr-FR"/>
+              </w:rPr>
+            </w:pPr>
           </w:p>
         </w:tc>
       </w:tr>
       <w:tr>
         <w:tc>
           <w:tcPr>
-            <w:tcW w:w="1418" w:type="dxa"/>
+            <w:tcW w:w="1178" w:type="dxa"/>
           </w:tcPr>
           <w:p>
             <w:pPr>
@@ -3079,7 +3490,20 @@
         </w:tc>
         <w:tc>
           <w:tcPr>
-            <w:tcW w:w="2223" w:type="dxa"/>
+            <w:tcW w:w="1258" w:type="dxa"/>
+          </w:tcPr>
+          <w:p>
+            <w:pPr>
+              <w:jc w:val="center"/>
+              <w:rPr>
+                <w:lang w:val="fr-FR"/>
+              </w:rPr>
+            </w:pPr>
+          </w:p>
+        </w:tc>
+        <w:tc>
+          <w:tcPr>
+            <w:tcW w:w="1205" w:type="dxa"/>
           </w:tcPr>
           <w:p>
             <w:pPr>
@@ -3100,7 +3524,7 @@
       <w:tr>
         <w:tc>
           <w:tcPr>
-            <w:tcW w:w="1418" w:type="dxa"/>
+            <w:tcW w:w="1178" w:type="dxa"/>
           </w:tcPr>
           <w:p>
             <w:pPr>
@@ -3131,19 +3555,26 @@
               <w:rPr>
                 <w:lang w:val="fr-FR"/>
               </w:rPr>
-              <w:t xml:space="preserve">          </w:t>
-            </w:r>
-            <w:r>
-              <w:rPr>
-                <w:lang w:val="fr-FR"/>
-              </w:rPr>
-              <w:t xml:space="preserve">   TVA en amont</w:t>
-            </w:r>
-          </w:p>
-        </w:tc>
-        <w:tc>
-          <w:tcPr>
-            <w:tcW w:w="2223" w:type="dxa"/>
+              <w:t xml:space="preserve">             TVA en amont</w:t>
+            </w:r>
+          </w:p>
+        </w:tc>
+        <w:tc>
+          <w:tcPr>
+            <w:tcW w:w="1258" w:type="dxa"/>
+          </w:tcPr>
+          <w:p>
+            <w:pPr>
+              <w:jc w:val="center"/>
+              <w:rPr>
+                <w:lang w:val="fr-FR"/>
+              </w:rPr>
+            </w:pPr>
+          </w:p>
+        </w:tc>
+        <w:tc>
+          <w:tcPr>
+            <w:tcW w:w="1205" w:type="dxa"/>
           </w:tcPr>
           <w:p>
             <w:pPr>
@@ -3164,7 +3595,7 @@
       <w:tr>
         <w:tc>
           <w:tcPr>
-            <w:tcW w:w="1418" w:type="dxa"/>
+            <w:tcW w:w="1178" w:type="dxa"/>
           </w:tcPr>
           <w:p>
             <w:pPr>
@@ -3201,7 +3632,20 @@
         </w:tc>
         <w:tc>
           <w:tcPr>
-            <w:tcW w:w="2223" w:type="dxa"/>
+            <w:tcW w:w="1258" w:type="dxa"/>
+          </w:tcPr>
+          <w:p>
+            <w:pPr>
+              <w:jc w:val="center"/>
+              <w:rPr>
+                <w:lang w:val="fr-FR"/>
+              </w:rPr>
+            </w:pPr>
+          </w:p>
+        </w:tc>
+        <w:tc>
+          <w:tcPr>
+            <w:tcW w:w="1205" w:type="dxa"/>
           </w:tcPr>
           <w:p>
             <w:pPr>
@@ -3222,7 +3666,7 @@
       <w:tr>
         <w:tc>
           <w:tcPr>
-            <w:tcW w:w="1418" w:type="dxa"/>
+            <w:tcW w:w="1178" w:type="dxa"/>
           </w:tcPr>
           <w:p>
             <w:pPr>
@@ -3266,7 +3710,19 @@
         </w:tc>
         <w:tc>
           <w:tcPr>
-            <w:tcW w:w="2223" w:type="dxa"/>
+            <w:tcW w:w="1258" w:type="dxa"/>
+          </w:tcPr>
+          <w:p>
+            <w:pPr>
+              <w:rPr>
+                <w:lang w:val="fr-FR"/>
+              </w:rPr>
+            </w:pPr>
+          </w:p>
+        </w:tc>
+        <w:tc>
+          <w:tcPr>
+            <w:tcW w:w="1205" w:type="dxa"/>
           </w:tcPr>
           <w:p>
             <w:pPr>
@@ -3280,7 +3736,7 @@
       <w:tr>
         <w:tc>
           <w:tcPr>
-            <w:tcW w:w="1418" w:type="dxa"/>
+            <w:tcW w:w="1178" w:type="dxa"/>
             <w:tcBorders>
               <w:bottom w:val="single" w:sz="4" w:space="0" w:color="auto"/>
             </w:tcBorders>
@@ -3327,7 +3783,22 @@
         </w:tc>
         <w:tc>
           <w:tcPr>
-            <w:tcW w:w="2223" w:type="dxa"/>
+            <w:tcW w:w="1258" w:type="dxa"/>
+            <w:tcBorders>
+              <w:bottom w:val="single" w:sz="4" w:space="0" w:color="auto"/>
+            </w:tcBorders>
+          </w:tcPr>
+          <w:p>
+            <w:pPr>
+              <w:rPr>
+                <w:lang w:val="fr-FR"/>
+              </w:rPr>
+            </w:pPr>
+          </w:p>
+        </w:tc>
+        <w:tc>
+          <w:tcPr>
+            <w:tcW w:w="1205" w:type="dxa"/>
             <w:tcBorders>
               <w:bottom w:val="single" w:sz="4" w:space="0" w:color="auto"/>
             </w:tcBorders>
@@ -3370,15 +3841,7 @@
           <w:bCs/>
           <w:lang w:val="fr-FR"/>
         </w:rPr>
-        <w:t>6</w:t>
-      </w:r>
-      <w:r>
-        <w:rPr>
-          <w:b/>
-          <w:bCs/>
-          <w:lang w:val="fr-FR"/>
-        </w:rPr>
-        <w:t>) Escompte</w:t>
+        <w:t>6) Escompte</w:t>
       </w:r>
       <w:r>
         <w:rPr>
@@ -3412,10 +3875,11 @@
         <w:tblLook w:val="04A0" w:firstRow="1" w:lastRow="0" w:firstColumn="1" w:lastColumn="0" w:noHBand="0" w:noVBand="1"/>
       </w:tblPr>
       <w:tblGrid>
-        <w:gridCol w:w="1418"/>
+        <w:gridCol w:w="1178"/>
         <w:gridCol w:w="3544"/>
         <w:gridCol w:w="1841"/>
-        <w:gridCol w:w="2223"/>
+        <w:gridCol w:w="1258"/>
+        <w:gridCol w:w="1205"/>
       </w:tblGrid>
       <w:tr>
         <w:trPr>
@@ -3423,7 +3887,7 @@
         </w:trPr>
         <w:tc>
           <w:tcPr>
-            <w:tcW w:w="1418" w:type="dxa"/>
+            <w:tcW w:w="1178" w:type="dxa"/>
             <w:tcBorders>
               <w:bottom w:val="single" w:sz="4" w:space="0" w:color="auto"/>
             </w:tcBorders>
@@ -3476,7 +3940,22 @@
         </w:tc>
         <w:tc>
           <w:tcPr>
-            <w:tcW w:w="2223" w:type="dxa"/>
+            <w:tcW w:w="1258" w:type="dxa"/>
+            <w:tcBorders>
+              <w:bottom w:val="single" w:sz="4" w:space="0" w:color="auto"/>
+            </w:tcBorders>
+          </w:tcPr>
+          <w:p>
+            <w:pPr>
+              <w:rPr>
+                <w:lang w:val="fr-FR"/>
+              </w:rPr>
+            </w:pPr>
+          </w:p>
+        </w:tc>
+        <w:tc>
+          <w:tcPr>
+            <w:tcW w:w="1205" w:type="dxa"/>
             <w:tcBorders>
               <w:bottom w:val="single" w:sz="4" w:space="0" w:color="auto"/>
             </w:tcBorders>
@@ -3496,7 +3975,7 @@
         </w:trPr>
         <w:tc>
           <w:tcPr>
-            <w:tcW w:w="1418" w:type="dxa"/>
+            <w:tcW w:w="1178" w:type="dxa"/>
             <w:tcBorders>
               <w:top w:val="single" w:sz="4" w:space="0" w:color="auto"/>
             </w:tcBorders>
@@ -3538,7 +4017,22 @@
         </w:tc>
         <w:tc>
           <w:tcPr>
-            <w:tcW w:w="2223" w:type="dxa"/>
+            <w:tcW w:w="1258" w:type="dxa"/>
+            <w:tcBorders>
+              <w:top w:val="single" w:sz="4" w:space="0" w:color="auto"/>
+            </w:tcBorders>
+          </w:tcPr>
+          <w:p>
+            <w:pPr>
+              <w:rPr>
+                <w:lang w:val="fr-FR"/>
+              </w:rPr>
+            </w:pPr>
+          </w:p>
+        </w:tc>
+        <w:tc>
+          <w:tcPr>
+            <w:tcW w:w="1205" w:type="dxa"/>
             <w:tcBorders>
               <w:top w:val="single" w:sz="4" w:space="0" w:color="auto"/>
             </w:tcBorders>
@@ -3555,7 +4049,7 @@
       <w:tr>
         <w:tc>
           <w:tcPr>
-            <w:tcW w:w="1418" w:type="dxa"/>
+            <w:tcW w:w="1178" w:type="dxa"/>
           </w:tcPr>
           <w:p>
             <w:pPr>
@@ -3593,7 +4087,7 @@
         </w:tc>
         <w:tc>
           <w:tcPr>
-            <w:tcW w:w="2223" w:type="dxa"/>
+            <w:tcW w:w="1258" w:type="dxa"/>
           </w:tcPr>
           <w:p>
             <w:pPr>
@@ -3608,13 +4102,26 @@
               </w:rPr>
               <w:sym w:font="Symbol" w:char="F0B7"/>
             </w:r>
+          </w:p>
+        </w:tc>
+        <w:tc>
+          <w:tcPr>
+            <w:tcW w:w="1205" w:type="dxa"/>
+          </w:tcPr>
+          <w:p>
+            <w:pPr>
+              <w:jc w:val="center"/>
+              <w:rPr>
+                <w:lang w:val="fr-FR"/>
+              </w:rPr>
+            </w:pPr>
           </w:p>
         </w:tc>
       </w:tr>
       <w:tr>
         <w:tc>
           <w:tcPr>
-            <w:tcW w:w="1418" w:type="dxa"/>
+            <w:tcW w:w="1178" w:type="dxa"/>
           </w:tcPr>
           <w:p>
             <w:pPr>
@@ -3665,7 +4172,20 @@
         </w:tc>
         <w:tc>
           <w:tcPr>
-            <w:tcW w:w="2223" w:type="dxa"/>
+            <w:tcW w:w="1258" w:type="dxa"/>
+          </w:tcPr>
+          <w:p>
+            <w:pPr>
+              <w:jc w:val="center"/>
+              <w:rPr>
+                <w:lang w:val="fr-FR"/>
+              </w:rPr>
+            </w:pPr>
+          </w:p>
+        </w:tc>
+        <w:tc>
+          <w:tcPr>
+            <w:tcW w:w="1205" w:type="dxa"/>
           </w:tcPr>
           <w:p>
             <w:pPr>
@@ -3686,7 +4206,7 @@
       <w:tr>
         <w:tc>
           <w:tcPr>
-            <w:tcW w:w="1418" w:type="dxa"/>
+            <w:tcW w:w="1178" w:type="dxa"/>
           </w:tcPr>
           <w:p>
             <w:pPr>
@@ -3717,19 +4237,26 @@
               <w:rPr>
                 <w:lang w:val="fr-FR"/>
               </w:rPr>
-              <w:t xml:space="preserve">          </w:t>
-            </w:r>
-            <w:r>
-              <w:rPr>
-                <w:lang w:val="fr-FR"/>
-              </w:rPr>
-              <w:t xml:space="preserve">   TVA en aval</w:t>
-            </w:r>
-          </w:p>
-        </w:tc>
-        <w:tc>
-          <w:tcPr>
-            <w:tcW w:w="2223" w:type="dxa"/>
+              <w:t xml:space="preserve">             TVA en aval</w:t>
+            </w:r>
+          </w:p>
+        </w:tc>
+        <w:tc>
+          <w:tcPr>
+            <w:tcW w:w="1258" w:type="dxa"/>
+          </w:tcPr>
+          <w:p>
+            <w:pPr>
+              <w:jc w:val="center"/>
+              <w:rPr>
+                <w:lang w:val="fr-FR"/>
+              </w:rPr>
+            </w:pPr>
+          </w:p>
+        </w:tc>
+        <w:tc>
+          <w:tcPr>
+            <w:tcW w:w="1205" w:type="dxa"/>
           </w:tcPr>
           <w:p>
             <w:pPr>
@@ -3750,7 +4277,7 @@
       <w:tr>
         <w:tc>
           <w:tcPr>
-            <w:tcW w:w="1418" w:type="dxa"/>
+            <w:tcW w:w="1178" w:type="dxa"/>
           </w:tcPr>
           <w:p>
             <w:pPr>
@@ -3794,7 +4321,19 @@
         </w:tc>
         <w:tc>
           <w:tcPr>
-            <w:tcW w:w="2223" w:type="dxa"/>
+            <w:tcW w:w="1258" w:type="dxa"/>
+          </w:tcPr>
+          <w:p>
+            <w:pPr>
+              <w:rPr>
+                <w:lang w:val="fr-FR"/>
+              </w:rPr>
+            </w:pPr>
+          </w:p>
+        </w:tc>
+        <w:tc>
+          <w:tcPr>
+            <w:tcW w:w="1205" w:type="dxa"/>
           </w:tcPr>
           <w:p>
             <w:pPr>
@@ -3808,7 +4347,7 @@
       <w:tr>
         <w:tc>
           <w:tcPr>
-            <w:tcW w:w="1418" w:type="dxa"/>
+            <w:tcW w:w="1178" w:type="dxa"/>
             <w:tcBorders>
               <w:bottom w:val="single" w:sz="4" w:space="0" w:color="auto"/>
             </w:tcBorders>
@@ -3863,7 +4402,22 @@
         </w:tc>
         <w:tc>
           <w:tcPr>
-            <w:tcW w:w="2223" w:type="dxa"/>
+            <w:tcW w:w="1258" w:type="dxa"/>
+            <w:tcBorders>
+              <w:bottom w:val="single" w:sz="4" w:space="0" w:color="auto"/>
+            </w:tcBorders>
+          </w:tcPr>
+          <w:p>
+            <w:pPr>
+              <w:rPr>
+                <w:lang w:val="fr-FR"/>
+              </w:rPr>
+            </w:pPr>
+          </w:p>
+        </w:tc>
+        <w:tc>
+          <w:tcPr>
+            <w:tcW w:w="1205" w:type="dxa"/>
             <w:tcBorders>
               <w:bottom w:val="single" w:sz="4" w:space="0" w:color="auto"/>
             </w:tcBorders>
@@ -3880,7 +4434,7 @@
       <w:tr>
         <w:tc>
           <w:tcPr>
-            <w:tcW w:w="1418" w:type="dxa"/>
+            <w:tcW w:w="1178" w:type="dxa"/>
             <w:tcBorders>
               <w:top w:val="single" w:sz="4" w:space="0" w:color="auto"/>
             </w:tcBorders>
@@ -3924,7 +4478,22 @@
         </w:tc>
         <w:tc>
           <w:tcPr>
-            <w:tcW w:w="2223" w:type="dxa"/>
+            <w:tcW w:w="1258" w:type="dxa"/>
+            <w:tcBorders>
+              <w:top w:val="single" w:sz="4" w:space="0" w:color="auto"/>
+            </w:tcBorders>
+          </w:tcPr>
+          <w:p>
+            <w:pPr>
+              <w:rPr>
+                <w:lang w:val="fr-FR"/>
+              </w:rPr>
+            </w:pPr>
+          </w:p>
+        </w:tc>
+        <w:tc>
+          <w:tcPr>
+            <w:tcW w:w="1205" w:type="dxa"/>
             <w:tcBorders>
               <w:top w:val="single" w:sz="4" w:space="0" w:color="auto"/>
             </w:tcBorders>
@@ -3941,7 +4510,7 @@
       <w:tr>
         <w:tc>
           <w:tcPr>
-            <w:tcW w:w="1418" w:type="dxa"/>
+            <w:tcW w:w="1178" w:type="dxa"/>
           </w:tcPr>
           <w:p>
             <w:pPr>
@@ -3979,7 +4548,7 @@
         </w:tc>
         <w:tc>
           <w:tcPr>
-            <w:tcW w:w="2223" w:type="dxa"/>
+            <w:tcW w:w="1258" w:type="dxa"/>
           </w:tcPr>
           <w:p>
             <w:pPr>
@@ -3994,13 +4563,26 @@
               </w:rPr>
               <w:sym w:font="Symbol" w:char="F0B7"/>
             </w:r>
+          </w:p>
+        </w:tc>
+        <w:tc>
+          <w:tcPr>
+            <w:tcW w:w="1205" w:type="dxa"/>
+          </w:tcPr>
+          <w:p>
+            <w:pPr>
+              <w:jc w:val="center"/>
+              <w:rPr>
+                <w:lang w:val="fr-FR"/>
+              </w:rPr>
+            </w:pPr>
           </w:p>
         </w:tc>
       </w:tr>
       <w:tr>
         <w:tc>
           <w:tcPr>
-            <w:tcW w:w="1418" w:type="dxa"/>
+            <w:tcW w:w="1178" w:type="dxa"/>
           </w:tcPr>
           <w:p>
             <w:pPr>
@@ -4031,19 +4613,13 @@
               <w:rPr>
                 <w:lang w:val="fr-FR"/>
               </w:rPr>
-              <w:t xml:space="preserve">Escomptes </w:t>
-            </w:r>
-            <w:r>
-              <w:rPr>
-                <w:lang w:val="fr-FR"/>
-              </w:rPr>
-              <w:t>accordés</w:t>
-            </w:r>
-          </w:p>
-        </w:tc>
-        <w:tc>
-          <w:tcPr>
-            <w:tcW w:w="2223" w:type="dxa"/>
+              <w:t>Escomptes accordés</w:t>
+            </w:r>
+          </w:p>
+        </w:tc>
+        <w:tc>
+          <w:tcPr>
+            <w:tcW w:w="1258" w:type="dxa"/>
           </w:tcPr>
           <w:p>
             <w:pPr>
@@ -4058,31 +4634,38 @@
               </w:rPr>
               <w:sym w:font="Symbol" w:char="F0B7"/>
             </w:r>
+          </w:p>
+        </w:tc>
+        <w:tc>
+          <w:tcPr>
+            <w:tcW w:w="1205" w:type="dxa"/>
+          </w:tcPr>
+          <w:p>
+            <w:pPr>
+              <w:jc w:val="center"/>
+              <w:rPr>
+                <w:lang w:val="fr-FR"/>
+              </w:rPr>
+            </w:pPr>
           </w:p>
         </w:tc>
       </w:tr>
       <w:tr>
         <w:tc>
           <w:tcPr>
-            <w:tcW w:w="1418" w:type="dxa"/>
-          </w:tcPr>
-          <w:p>
-            <w:pPr>
-              <w:rPr>
-                <w:lang w:val="fr-FR"/>
-              </w:rPr>
-            </w:pPr>
-            <w:r>
-              <w:rPr>
-                <w:lang w:val="fr-FR"/>
-              </w:rPr>
-              <w:t>4</w:t>
-            </w:r>
-            <w:r>
-              <w:rPr>
-                <w:lang w:val="fr-FR"/>
-              </w:rPr>
-              <w:t>61411</w:t>
+            <w:tcW w:w="1178" w:type="dxa"/>
+          </w:tcPr>
+          <w:p>
+            <w:pPr>
+              <w:rPr>
+                <w:lang w:val="fr-FR"/>
+              </w:rPr>
+            </w:pPr>
+            <w:r>
+              <w:rPr>
+                <w:lang w:val="fr-FR"/>
+              </w:rPr>
+              <w:t>461411</w:t>
             </w:r>
           </w:p>
         </w:tc>
@@ -4101,19 +4684,13 @@
               <w:rPr>
                 <w:lang w:val="fr-FR"/>
               </w:rPr>
-              <w:t>TVA en a</w:t>
-            </w:r>
-            <w:r>
-              <w:rPr>
-                <w:lang w:val="fr-FR"/>
-              </w:rPr>
-              <w:t>val</w:t>
-            </w:r>
-          </w:p>
-        </w:tc>
-        <w:tc>
-          <w:tcPr>
-            <w:tcW w:w="2223" w:type="dxa"/>
+              <w:t>TVA en aval</w:t>
+            </w:r>
+          </w:p>
+        </w:tc>
+        <w:tc>
+          <w:tcPr>
+            <w:tcW w:w="1258" w:type="dxa"/>
           </w:tcPr>
           <w:p>
             <w:pPr>
@@ -4128,13 +4705,26 @@
               </w:rPr>
               <w:sym w:font="Symbol" w:char="F0B7"/>
             </w:r>
+          </w:p>
+        </w:tc>
+        <w:tc>
+          <w:tcPr>
+            <w:tcW w:w="1205" w:type="dxa"/>
+          </w:tcPr>
+          <w:p>
+            <w:pPr>
+              <w:jc w:val="center"/>
+              <w:rPr>
+                <w:lang w:val="fr-FR"/>
+              </w:rPr>
+            </w:pPr>
           </w:p>
         </w:tc>
       </w:tr>
       <w:tr>
         <w:tc>
           <w:tcPr>
-            <w:tcW w:w="1418" w:type="dxa"/>
+            <w:tcW w:w="1178" w:type="dxa"/>
           </w:tcPr>
           <w:p>
             <w:pPr>
@@ -4185,7 +4775,20 @@
         </w:tc>
         <w:tc>
           <w:tcPr>
-            <w:tcW w:w="2223" w:type="dxa"/>
+            <w:tcW w:w="1258" w:type="dxa"/>
+          </w:tcPr>
+          <w:p>
+            <w:pPr>
+              <w:jc w:val="center"/>
+              <w:rPr>
+                <w:lang w:val="fr-FR"/>
+              </w:rPr>
+            </w:pPr>
+          </w:p>
+        </w:tc>
+        <w:tc>
+          <w:tcPr>
+            <w:tcW w:w="1205" w:type="dxa"/>
           </w:tcPr>
           <w:p>
             <w:pPr>
@@ -4206,7 +4809,7 @@
       <w:tr>
         <w:tc>
           <w:tcPr>
-            <w:tcW w:w="1418" w:type="dxa"/>
+            <w:tcW w:w="1178" w:type="dxa"/>
           </w:tcPr>
           <w:p>
             <w:pPr>
@@ -4250,7 +4853,19 @@
         </w:tc>
         <w:tc>
           <w:tcPr>
-            <w:tcW w:w="2223" w:type="dxa"/>
+            <w:tcW w:w="1258" w:type="dxa"/>
+          </w:tcPr>
+          <w:p>
+            <w:pPr>
+              <w:rPr>
+                <w:lang w:val="fr-FR"/>
+              </w:rPr>
+            </w:pPr>
+          </w:p>
+        </w:tc>
+        <w:tc>
+          <w:tcPr>
+            <w:tcW w:w="1205" w:type="dxa"/>
           </w:tcPr>
           <w:p>
             <w:pPr>
@@ -4264,7 +4879,7 @@
       <w:tr>
         <w:tc>
           <w:tcPr>
-            <w:tcW w:w="1418" w:type="dxa"/>
+            <w:tcW w:w="1178" w:type="dxa"/>
             <w:tcBorders>
               <w:bottom w:val="single" w:sz="4" w:space="0" w:color="auto"/>
             </w:tcBorders>
@@ -4311,7 +4926,22 @@
         </w:tc>
         <w:tc>
           <w:tcPr>
-            <w:tcW w:w="2223" w:type="dxa"/>
+            <w:tcW w:w="1258" w:type="dxa"/>
+            <w:tcBorders>
+              <w:bottom w:val="single" w:sz="4" w:space="0" w:color="auto"/>
+            </w:tcBorders>
+          </w:tcPr>
+          <w:p>
+            <w:pPr>
+              <w:rPr>
+                <w:lang w:val="fr-FR"/>
+              </w:rPr>
+            </w:pPr>
+          </w:p>
+        </w:tc>
+        <w:tc>
+          <w:tcPr>
+            <w:tcW w:w="1205" w:type="dxa"/>
             <w:tcBorders>
               <w:bottom w:val="single" w:sz="4" w:space="0" w:color="auto"/>
             </w:tcBorders>
@@ -4351,7 +4981,7 @@
         <w:rFonts w:asciiTheme="minorHAnsi" w:eastAsiaTheme="minorHAnsi" w:hAnsiTheme="minorHAnsi" w:cstheme="minorBidi"/>
         <w:sz w:val="24"/>
         <w:szCs w:val="24"/>
-        <w:lang w:val="en-LU" w:eastAsia="en-US" w:bidi="ar-SA"/>
+        <w:lang w:eastAsia="en-US" w:bidi="ar-SA"/>
       </w:rPr>
     </w:rPrDefault>
     <w:pPrDefault/>

</xml_diff>

<commit_message>
Fiche de resume TVA Typos numero compte
</commit_message>
<xml_diff>
--- a/teaching/comptabilite/01-Resume-RRR-Escompte.docx
+++ b/teaching/comptabilite/01-Resume-RRR-Escompte.docx
@@ -1005,7 +1005,7 @@
               <w:rPr>
                 <w:lang w:val="fr-FR"/>
               </w:rPr>
-              <w:t>6096</w:t>
+              <w:t>609</w:t>
             </w:r>
           </w:p>
         </w:tc>
@@ -1608,7 +1608,19 @@
               <w:rPr>
                 <w:lang w:val="fr-FR"/>
               </w:rPr>
-              <w:t>4411</w:t>
+              <w:t>4</w:t>
+            </w:r>
+            <w:r>
+              <w:rPr>
+                <w:lang w:val="fr-FR"/>
+              </w:rPr>
+              <w:t>0</w:t>
+            </w:r>
+            <w:r>
+              <w:rPr>
+                <w:lang w:val="fr-FR"/>
+              </w:rPr>
+              <w:t>11</w:t>
             </w:r>
           </w:p>
         </w:tc>
@@ -1775,7 +1787,13 @@
               <w:rPr>
                 <w:lang w:val="fr-FR"/>
               </w:rPr>
-              <w:t>44111</w:t>
+              <w:t>4</w:t>
+            </w:r>
+            <w:r>
+              <w:rPr>
+                <w:lang w:val="fr-FR"/>
+              </w:rPr>
+              <w:t>61411</w:t>
             </w:r>
           </w:p>
         </w:tc>
@@ -2293,7 +2311,7 @@
               <w:rPr>
                 <w:lang w:val="fr-FR"/>
               </w:rPr>
-              <w:t>7095</w:t>
+              <w:t>709</w:t>
             </w:r>
           </w:p>
         </w:tc>
@@ -2313,7 +2331,13 @@
               <w:rPr>
                 <w:lang w:val="fr-FR"/>
               </w:rPr>
-              <w:t>RRR accordés sur vente de marchandises</w:t>
+              <w:t xml:space="preserve">RRR accordés sur </w:t>
+            </w:r>
+            <w:r>
+              <w:rPr>
+                <w:lang w:val="fr-FR"/>
+              </w:rPr>
+              <w:t>par l’entreprise</w:t>
             </w:r>
           </w:p>
         </w:tc>
@@ -4981,7 +5005,7 @@
         <w:rFonts w:asciiTheme="minorHAnsi" w:eastAsiaTheme="minorHAnsi" w:hAnsiTheme="minorHAnsi" w:cstheme="minorBidi"/>
         <w:sz w:val="24"/>
         <w:szCs w:val="24"/>
-        <w:lang w:eastAsia="en-US" w:bidi="ar-SA"/>
+        <w:lang w:val="en-US" w:eastAsia="en-US" w:bidi="ar-SA"/>
       </w:rPr>
     </w:rPrDefault>
     <w:pPrDefault/>

</xml_diff>